<commit_message>
Ripasso degli integrali (per probabilità)
</commit_message>
<xml_diff>
--- a/Matematica semplice (per davvero).docx
+++ b/Matematica semplice (per davvero).docx
@@ -2841,7 +2841,79 @@
     </w:p>
     <w:p>
       <w:r>
-        <w:t>Un punto</w:t>
+        <w:t>Un punto x</w:t>
+      </w:r>
+      <w:r>
+        <w:rPr>
+          <w:vertAlign w:val="subscript"/>
+        </w:rPr>
+        <w:t>0</w:t>
+      </w:r>
+      <w:r>
+        <w:t xml:space="preserve"> di un intervallo [a, b] si dice </w:t>
+      </w:r>
+      <w:r>
+        <w:rPr>
+          <w:u w:val="single"/>
+        </w:rPr>
+        <w:t>punto di discontinuità</w:t>
+      </w:r>
+      <w:r>
+        <w:t xml:space="preserve"> per una funzione f(x) se la funzione non è continua in x</w:t>
+      </w:r>
+      <w:r>
+        <w:rPr>
+          <w:vertAlign w:val="subscript"/>
+        </w:rPr>
+        <w:t>0</w:t>
+      </w:r>
+      <w:r>
+        <w:t>.</w:t>
+      </w:r>
+    </w:p>
+    <w:p>
+      <w:pPr>
+        <w:rPr>
+          <w:b/>
+          <w:bCs/>
+          <w:sz w:val="28"/>
+          <w:szCs w:val="28"/>
+        </w:rPr>
+      </w:pPr>
+    </w:p>
+    <w:p>
+      <w:r>
+        <w:t xml:space="preserve">Un punto </w:t>
+      </w:r>
+      <w:r>
+        <w:t>x</w:t>
+      </w:r>
+      <w:r>
+        <w:rPr>
+          <w:vertAlign w:val="subscript"/>
+        </w:rPr>
+        <w:t>0</w:t>
+      </w:r>
+      <w:r>
+        <w:t xml:space="preserve"> </w:t>
+      </w:r>
+      <w:r>
+        <w:t>si</w:t>
+      </w:r>
+      <w:r>
+        <w:t xml:space="preserve"> dice </w:t>
+      </w:r>
+      <w:r>
+        <w:rPr>
+          <w:u w:val="single"/>
+        </w:rPr>
+        <w:t>punto di discontinuità di prima specie</w:t>
+      </w:r>
+      <w:r>
+        <w:t xml:space="preserve"> per la funzione f(x) quando, per x </w:t>
+      </w:r>
+      <w:r>
+        <w:sym w:font="Wingdings" w:char="F0E0"/>
       </w:r>
       <w:r>
         <w:t xml:space="preserve"> x</w:t>
@@ -2853,119 +2925,14 @@
         <w:t>0</w:t>
       </w:r>
       <w:r>
-        <w:t xml:space="preserve"> di un intervallo [</w:t>
-      </w:r>
-      <w:r>
-        <w:t>a, b</w:t>
-      </w:r>
-      <w:r>
-        <w:t xml:space="preserve">] si dice </w:t>
-      </w:r>
-      <w:r>
-        <w:rPr>
-          <w:u w:val="single"/>
-        </w:rPr>
-        <w:t>punto di discontinuità</w:t>
-      </w:r>
-      <w:r>
-        <w:t xml:space="preserve"> per una funzione </w:t>
-      </w:r>
-      <w:r>
-        <w:t>f(x) s</w:t>
-      </w:r>
-      <w:r>
-        <w:t>e la funzione non è continua in</w:t>
-      </w:r>
-      <w:r>
-        <w:t xml:space="preserve"> x</w:t>
-      </w:r>
-      <w:r>
-        <w:rPr>
-          <w:vertAlign w:val="subscript"/>
-        </w:rPr>
-        <w:t>0</w:t>
-      </w:r>
-      <w:r>
-        <w:t>.</w:t>
-      </w:r>
-    </w:p>
-    <w:p>
-      <w:pPr>
-        <w:rPr>
-          <w:b/>
-          <w:bCs/>
-          <w:sz w:val="28"/>
-          <w:szCs w:val="28"/>
-        </w:rPr>
-      </w:pPr>
-    </w:p>
-    <w:p>
-      <w:r>
-        <w:t xml:space="preserve">Un punto </w:t>
-      </w:r>
-      <w:r>
-        <w:t>x</w:t>
-      </w:r>
-      <w:r>
-        <w:rPr>
-          <w:vertAlign w:val="subscript"/>
-        </w:rPr>
-        <w:t>0</w:t>
-      </w:r>
-      <w:r>
-        <w:t xml:space="preserve"> </w:t>
-      </w:r>
-      <w:r>
-        <w:t>si</w:t>
-      </w:r>
-      <w:r>
-        <w:t xml:space="preserve"> dice </w:t>
-      </w:r>
-      <w:r>
-        <w:rPr>
-          <w:u w:val="single"/>
-        </w:rPr>
-        <w:t>punto di discontinuità di prima specie</w:t>
-      </w:r>
-      <w:r>
-        <w:t xml:space="preserve"> per la funzione </w:t>
-      </w:r>
-      <w:r>
-        <w:t xml:space="preserve">f(x) </w:t>
-      </w:r>
-      <w:r>
-        <w:t xml:space="preserve">quando, per </w:t>
-      </w:r>
-      <w:r>
-        <w:t xml:space="preserve">x </w:t>
-      </w:r>
-      <w:r>
-        <w:sym w:font="Wingdings" w:char="F0E0"/>
-      </w:r>
-      <w:r>
-        <w:t xml:space="preserve"> x</w:t>
-      </w:r>
-      <w:r>
-        <w:rPr>
-          <w:vertAlign w:val="subscript"/>
-        </w:rPr>
-        <w:t>0</w:t>
-      </w:r>
-      <w:r>
-        <w:t xml:space="preserve"> </w:t>
-      </w:r>
-      <w:r>
-        <w:t xml:space="preserve">il limite destro e il limite sinistro di </w:t>
-      </w:r>
-      <w:r>
-        <w:t>f(x)</w:t>
-      </w:r>
-      <w:r>
-        <w:t xml:space="preserve"> sono entrambi finiti ma diversi fra loro.</w:t>
-      </w:r>
-    </w:p>
-    <w:p>
-      <w:r>
+        <w:t xml:space="preserve"> il limite destro e il limite sinistro di f(x) sono entrambi finiti ma diversi fra loro.</w:t>
+      </w:r>
+    </w:p>
+    <w:p>
+      <w:r>
+        <w:rPr>
+          <w:noProof/>
+        </w:rPr>
         <w:drawing>
           <wp:anchor distT="0" distB="0" distL="114300" distR="114300" simplePos="0" relativeHeight="251772928" behindDoc="0" locked="0" layoutInCell="1" allowOverlap="1" wp14:anchorId="68F2104E" wp14:editId="2FC17F22">
             <wp:simplePos x="0" y="0"/>
@@ -3022,6 +2989,9 @@
     <w:p/>
     <w:p>
       <w:r>
+        <w:rPr>
+          <w:noProof/>
+        </w:rPr>
         <w:drawing>
           <wp:anchor distT="0" distB="0" distL="114300" distR="114300" simplePos="0" relativeHeight="251774976" behindDoc="0" locked="0" layoutInCell="1" allowOverlap="1" wp14:anchorId="288C4A84" wp14:editId="007BC91C">
             <wp:simplePos x="0" y="0"/>
@@ -3100,6 +3070,9 @@
     <w:p/>
     <w:p>
       <w:r>
+        <w:rPr>
+          <w:noProof/>
+        </w:rPr>
         <w:drawing>
           <wp:anchor distT="0" distB="0" distL="114300" distR="114300" simplePos="0" relativeHeight="251777024" behindDoc="0" locked="0" layoutInCell="1" allowOverlap="1" wp14:anchorId="371C52DC" wp14:editId="39DE96FA">
             <wp:simplePos x="0" y="0"/>
@@ -3169,16 +3142,7 @@
         <w:t>punto di discontinuità di seconda specie</w:t>
       </w:r>
       <w:r>
-        <w:t xml:space="preserve"> per la funzione </w:t>
-      </w:r>
-      <w:r>
-        <w:t>f(x)</w:t>
-      </w:r>
-      <w:r>
-        <w:t xml:space="preserve"> quando, per </w:t>
-      </w:r>
-      <w:r>
-        <w:t xml:space="preserve">x </w:t>
+        <w:t xml:space="preserve"> per la funzione f(x) quando, per x </w:t>
       </w:r>
       <w:r>
         <w:sym w:font="Wingdings" w:char="F0E0"/>
@@ -3193,13 +3157,7 @@
         <w:t>0</w:t>
       </w:r>
       <w:r>
-        <w:t xml:space="preserve"> almeno uno dei due limiti, destro o sinistro, di </w:t>
-      </w:r>
-      <w:r>
-        <w:t>f(x)</w:t>
-      </w:r>
-      <w:r>
-        <w:t xml:space="preserve"> è infinito o non esiste.</w:t>
+        <w:t xml:space="preserve"> almeno uno dei due limiti, destro o sinistro, di f(x) è infinito o non esiste.</w:t>
       </w:r>
     </w:p>
     <w:p>
@@ -3207,6 +3165,9 @@
         <w:spacing w:before="240"/>
       </w:pPr>
       <w:r>
+        <w:rPr>
+          <w:noProof/>
+        </w:rPr>
         <w:drawing>
           <wp:anchor distT="0" distB="0" distL="114300" distR="114300" simplePos="0" relativeHeight="251779072" behindDoc="0" locked="0" layoutInCell="1" allowOverlap="1" wp14:anchorId="23506A6C" wp14:editId="47BC1DFB">
             <wp:simplePos x="0" y="0"/>
@@ -3338,16 +3299,7 @@
         <w:t xml:space="preserve"> (o eliminabile)</w:t>
       </w:r>
       <w:r>
-        <w:t xml:space="preserve"> per la funzione </w:t>
-      </w:r>
-      <w:r>
-        <w:t>f(x)</w:t>
-      </w:r>
-      <w:r>
-        <w:t xml:space="preserve"> quando</w:t>
-      </w:r>
-      <w:r>
-        <w:t>:</w:t>
+        <w:t xml:space="preserve"> per la funzione f(x) quando:</w:t>
       </w:r>
     </w:p>
     <w:p>
@@ -3360,22 +3312,7 @@
         <w:spacing w:before="240"/>
       </w:pPr>
       <w:r>
-        <w:t xml:space="preserve">esiste ed è finito il limite di </w:t>
-      </w:r>
-      <w:r>
-        <w:t xml:space="preserve">f(x) </w:t>
-      </w:r>
-      <w:r>
-        <w:t xml:space="preserve">per </w:t>
-      </w:r>
-      <w:r>
-        <w:t>o</w:t>
-      </w:r>
-      <w:r>
-        <w:t>ssia</w:t>
-      </w:r>
-      <w:r>
-        <w:t xml:space="preserve"> x </w:t>
+        <w:t xml:space="preserve">esiste ed è finito il limite di f(x) per ossia x </w:t>
       </w:r>
       <w:r>
         <w:sym w:font="Wingdings" w:char="F0E0"/>
@@ -3463,6 +3400,9 @@
         <w:spacing w:before="240"/>
       </w:pPr>
       <w:r>
+        <w:rPr>
+          <w:noProof/>
+        </w:rPr>
         <w:drawing>
           <wp:anchor distT="0" distB="0" distL="114300" distR="114300" simplePos="0" relativeHeight="251781120" behindDoc="0" locked="0" layoutInCell="1" allowOverlap="1" wp14:anchorId="08B82FB0" wp14:editId="0FC58F5B">
             <wp:simplePos x="0" y="0"/>
@@ -3514,10 +3454,7 @@
         </w:drawing>
       </w:r>
       <w:r>
-        <w:t>la funzione non è definita in</w:t>
-      </w:r>
-      <w:r>
-        <w:t xml:space="preserve"> x</w:t>
+        <w:t>la funzione non è definita in x</w:t>
       </w:r>
       <w:r>
         <w:rPr>
@@ -3526,10 +3463,7 @@
         <w:t>0</w:t>
       </w:r>
       <w:r>
-        <w:t xml:space="preserve"> oppure, se lo è, risulta</w:t>
-      </w:r>
-      <w:r>
-        <w:t xml:space="preserve"> f(x</w:t>
+        <w:t xml:space="preserve"> oppure, se lo è, risulta f(x</w:t>
       </w:r>
       <w:r>
         <w:rPr>
@@ -3555,6 +3489,9 @@
     </w:p>
     <w:p>
       <w:r>
+        <w:rPr>
+          <w:noProof/>
+        </w:rPr>
         <w:lastRenderedPageBreak/>
         <w:drawing>
           <wp:anchor distT="0" distB="0" distL="114300" distR="114300" simplePos="0" relativeHeight="251783168" behindDoc="0" locked="0" layoutInCell="1" allowOverlap="1" wp14:anchorId="79404917" wp14:editId="3240EE6B">
@@ -3618,6 +3555,9 @@
     <w:p/>
     <w:p>
       <w:r>
+        <w:rPr>
+          <w:noProof/>
+        </w:rPr>
         <w:drawing>
           <wp:anchor distT="0" distB="0" distL="114300" distR="114300" simplePos="0" relativeHeight="251785216" behindDoc="0" locked="0" layoutInCell="1" allowOverlap="1" wp14:anchorId="1BC0610E" wp14:editId="3E580A76">
             <wp:simplePos x="0" y="0"/>
@@ -6113,6 +6053,2168 @@
     <w:p/>
     <w:p/>
     <w:p/>
+    <w:p>
+      <w:r>
+        <w:rPr>
+          <w:b/>
+          <w:bCs/>
+          <w:sz w:val="28"/>
+          <w:szCs w:val="28"/>
+        </w:rPr>
+        <w:lastRenderedPageBreak/>
+        <w:t>Integrali: definizione di Riemann</w:t>
+      </w:r>
+    </w:p>
+    <w:p/>
+    <w:p>
+      <w:r>
+        <w:t xml:space="preserve">Esso è un operatore che associa alle funzione reali di variabile ben definita in </w:t>
+      </w:r>
+      <w:r>
+        <w:rPr>
+          <w:b/>
+          <w:bCs/>
+        </w:rPr>
+        <w:t>R</w:t>
+      </w:r>
+      <w:r>
+        <w:t xml:space="preserve"> l’area sottesa al grafico su un intervallo scelto, sotto opportune ipotesi.</w:t>
+      </w:r>
+    </w:p>
+    <w:p>
+      <w:r>
+        <w:drawing>
+          <wp:anchor distT="0" distB="0" distL="114300" distR="114300" simplePos="0" relativeHeight="251787264" behindDoc="0" locked="0" layoutInCell="1" allowOverlap="1" wp14:anchorId="2F6AB9F2" wp14:editId="688A68A3">
+            <wp:simplePos x="0" y="0"/>
+            <wp:positionH relativeFrom="column">
+              <wp:posOffset>0</wp:posOffset>
+            </wp:positionH>
+            <wp:positionV relativeFrom="paragraph">
+              <wp:posOffset>196215</wp:posOffset>
+            </wp:positionV>
+            <wp:extent cx="5799323" cy="3497883"/>
+            <wp:effectExtent l="0" t="0" r="0" b="7620"/>
+            <wp:wrapSquare wrapText="bothSides"/>
+            <wp:docPr id="62" name="Immagine 62" descr="Immagine che contiene testo&#10;&#10;Descrizione generata automaticamente"/>
+            <wp:cNvGraphicFramePr>
+              <a:graphicFrameLocks xmlns:a="http://schemas.openxmlformats.org/drawingml/2006/main" noChangeAspect="1"/>
+            </wp:cNvGraphicFramePr>
+            <a:graphic xmlns:a="http://schemas.openxmlformats.org/drawingml/2006/main">
+              <a:graphicData uri="http://schemas.openxmlformats.org/drawingml/2006/picture">
+                <pic:pic xmlns:pic="http://schemas.openxmlformats.org/drawingml/2006/picture">
+                  <pic:nvPicPr>
+                    <pic:cNvPr id="62" name="Immagine 62" descr="Immagine che contiene testo&#10;&#10;Descrizione generata automaticamente"/>
+                    <pic:cNvPicPr/>
+                  </pic:nvPicPr>
+                  <pic:blipFill>
+                    <a:blip r:embed="rId69"/>
+                    <a:stretch>
+                      <a:fillRect/>
+                    </a:stretch>
+                  </pic:blipFill>
+                  <pic:spPr>
+                    <a:xfrm>
+                      <a:off x="0" y="0"/>
+                      <a:ext cx="5799323" cy="3497883"/>
+                    </a:xfrm>
+                    <a:prstGeom prst="rect">
+                      <a:avLst/>
+                    </a:prstGeom>
+                  </pic:spPr>
+                </pic:pic>
+              </a:graphicData>
+            </a:graphic>
+          </wp:anchor>
+        </w:drawing>
+      </w:r>
+      <w:r>
+        <w:t xml:space="preserve">Introduciamo quindi (rif. </w:t>
+      </w:r>
+      <w:hyperlink r:id="rId70" w:history="1">
+        <w:r>
+          <w:rPr>
+            <w:rStyle w:val="Collegamentoipertestuale"/>
+          </w:rPr>
+          <w:t>http://www.mat.unimi.it/users/mauras/appunti_AA03-04/sez1.pdf</w:t>
+        </w:r>
+      </w:hyperlink>
+      <w:r>
+        <w:t xml:space="preserve"> )</w:t>
+      </w:r>
+    </w:p>
+    <w:p/>
+    <w:p>
+      <w:r>
+        <w:t>(Segue rif. da Youmath)</w:t>
+      </w:r>
+    </w:p>
+    <w:p>
+      <w:r>
+        <w:drawing>
+          <wp:anchor distT="0" distB="0" distL="114300" distR="114300" simplePos="0" relativeHeight="251789312" behindDoc="0" locked="0" layoutInCell="1" allowOverlap="1" wp14:anchorId="3B92DDB0" wp14:editId="645C1191">
+            <wp:simplePos x="0" y="0"/>
+            <wp:positionH relativeFrom="column">
+              <wp:posOffset>-3810</wp:posOffset>
+            </wp:positionH>
+            <wp:positionV relativeFrom="paragraph">
+              <wp:posOffset>59055</wp:posOffset>
+            </wp:positionV>
+            <wp:extent cx="5524500" cy="3757930"/>
+            <wp:effectExtent l="0" t="0" r="0" b="0"/>
+            <wp:wrapSquare wrapText="bothSides"/>
+            <wp:docPr id="63" name="Immagine 63" descr="Immagine che contiene testo&#10;&#10;Descrizione generata automaticamente"/>
+            <wp:cNvGraphicFramePr>
+              <a:graphicFrameLocks xmlns:a="http://schemas.openxmlformats.org/drawingml/2006/main" noChangeAspect="1"/>
+            </wp:cNvGraphicFramePr>
+            <a:graphic xmlns:a="http://schemas.openxmlformats.org/drawingml/2006/main">
+              <a:graphicData uri="http://schemas.openxmlformats.org/drawingml/2006/picture">
+                <pic:pic xmlns:pic="http://schemas.openxmlformats.org/drawingml/2006/picture">
+                  <pic:nvPicPr>
+                    <pic:cNvPr id="63" name="Immagine 63" descr="Immagine che contiene testo&#10;&#10;Descrizione generata automaticamente"/>
+                    <pic:cNvPicPr/>
+                  </pic:nvPicPr>
+                  <pic:blipFill>
+                    <a:blip r:embed="rId71"/>
+                    <a:stretch>
+                      <a:fillRect/>
+                    </a:stretch>
+                  </pic:blipFill>
+                  <pic:spPr>
+                    <a:xfrm>
+                      <a:off x="0" y="0"/>
+                      <a:ext cx="5524500" cy="3757930"/>
+                    </a:xfrm>
+                    <a:prstGeom prst="rect">
+                      <a:avLst/>
+                    </a:prstGeom>
+                  </pic:spPr>
+                </pic:pic>
+              </a:graphicData>
+            </a:graphic>
+            <wp14:sizeRelH relativeFrom="margin">
+              <wp14:pctWidth>0</wp14:pctWidth>
+            </wp14:sizeRelH>
+            <wp14:sizeRelV relativeFrom="margin">
+              <wp14:pctHeight>0</wp14:pctHeight>
+            </wp14:sizeRelV>
+          </wp:anchor>
+        </w:drawing>
+      </w:r>
+    </w:p>
+    <w:p/>
+    <w:p/>
+    <w:p/>
+    <w:p/>
+    <w:p/>
+    <w:p/>
+    <w:p/>
+    <w:p/>
+    <w:p/>
+    <w:p/>
+    <w:p/>
+    <w:p/>
+    <w:p/>
+    <w:p/>
+    <w:p/>
+    <w:p/>
+    <w:p/>
+    <w:p/>
+    <w:p/>
+    <w:p/>
+    <w:p/>
+    <w:p/>
+    <w:p/>
+    <w:p/>
+    <w:p>
+      <w:r>
+        <w:lastRenderedPageBreak/>
+        <w:t>L’</w:t>
+      </w:r>
+      <w:r>
+        <w:rPr>
+          <w:u w:val="single"/>
+        </w:rPr>
+        <w:t>integrale definito</w:t>
+      </w:r>
+      <w:r>
+        <w:t xml:space="preserve"> dunque è il calcolo della funzione quando integrale superiore ed inferiore coincidono; concretamente, per il successivo teorema fondamentale del calcolo integrale, questa roba corrisponde a fare una differenza, proprio perché sono due aree, una sopra ed una sotto.</w:t>
+      </w:r>
+    </w:p>
+    <w:p>
+      <w:r>
+        <w:drawing>
+          <wp:anchor distT="0" distB="0" distL="114300" distR="114300" simplePos="0" relativeHeight="251791360" behindDoc="0" locked="0" layoutInCell="1" allowOverlap="1" wp14:anchorId="2B62BC7A" wp14:editId="27585CFD">
+            <wp:simplePos x="0" y="0"/>
+            <wp:positionH relativeFrom="column">
+              <wp:posOffset>-3810</wp:posOffset>
+            </wp:positionH>
+            <wp:positionV relativeFrom="paragraph">
+              <wp:posOffset>28575</wp:posOffset>
+            </wp:positionV>
+            <wp:extent cx="5568950" cy="3970020"/>
+            <wp:effectExtent l="0" t="0" r="0" b="0"/>
+            <wp:wrapSquare wrapText="bothSides"/>
+            <wp:docPr id="64" name="Immagine 64" descr="Immagine che contiene testo&#10;&#10;Descrizione generata automaticamente"/>
+            <wp:cNvGraphicFramePr>
+              <a:graphicFrameLocks xmlns:a="http://schemas.openxmlformats.org/drawingml/2006/main" noChangeAspect="1"/>
+            </wp:cNvGraphicFramePr>
+            <a:graphic xmlns:a="http://schemas.openxmlformats.org/drawingml/2006/main">
+              <a:graphicData uri="http://schemas.openxmlformats.org/drawingml/2006/picture">
+                <pic:pic xmlns:pic="http://schemas.openxmlformats.org/drawingml/2006/picture">
+                  <pic:nvPicPr>
+                    <pic:cNvPr id="64" name="Immagine 64" descr="Immagine che contiene testo&#10;&#10;Descrizione generata automaticamente"/>
+                    <pic:cNvPicPr/>
+                  </pic:nvPicPr>
+                  <pic:blipFill>
+                    <a:blip r:embed="rId72"/>
+                    <a:stretch>
+                      <a:fillRect/>
+                    </a:stretch>
+                  </pic:blipFill>
+                  <pic:spPr>
+                    <a:xfrm>
+                      <a:off x="0" y="0"/>
+                      <a:ext cx="5568950" cy="3970020"/>
+                    </a:xfrm>
+                    <a:prstGeom prst="rect">
+                      <a:avLst/>
+                    </a:prstGeom>
+                  </pic:spPr>
+                </pic:pic>
+              </a:graphicData>
+            </a:graphic>
+            <wp14:sizeRelH relativeFrom="margin">
+              <wp14:pctWidth>0</wp14:pctWidth>
+            </wp14:sizeRelH>
+            <wp14:sizeRelV relativeFrom="margin">
+              <wp14:pctHeight>0</wp14:pctHeight>
+            </wp14:sizeRelV>
+          </wp:anchor>
+        </w:drawing>
+      </w:r>
+    </w:p>
+    <w:p/>
+    <w:p/>
+    <w:p/>
+    <w:p/>
+    <w:p/>
+    <w:p/>
+    <w:p/>
+    <w:p/>
+    <w:p/>
+    <w:p/>
+    <w:p/>
+    <w:p/>
+    <w:p/>
+    <w:p/>
+    <w:p/>
+    <w:p/>
+    <w:p/>
+    <w:p/>
+    <w:p/>
+    <w:p/>
+    <w:p/>
+    <w:p/>
+    <w:p/>
+    <w:p/>
+    <w:p>
+      <w:r>
+        <w:t xml:space="preserve">Esistono alcune funzioni su cui non si applica il calcolo integrale; un esempio è la </w:t>
+      </w:r>
+      <w:r>
+        <w:rPr>
+          <w:u w:val="single"/>
+        </w:rPr>
+        <w:t>funzione di Dirichlet</w:t>
+      </w:r>
+      <w:r>
+        <w:t>.</w:t>
+      </w:r>
+    </w:p>
+    <w:p>
+      <w:r>
+        <w:drawing>
+          <wp:anchor distT="0" distB="0" distL="114300" distR="114300" simplePos="0" relativeHeight="251793408" behindDoc="0" locked="0" layoutInCell="1" allowOverlap="1" wp14:anchorId="1F7F2C01" wp14:editId="0B4B03BC">
+            <wp:simplePos x="0" y="0"/>
+            <wp:positionH relativeFrom="column">
+              <wp:posOffset>-3810</wp:posOffset>
+            </wp:positionH>
+            <wp:positionV relativeFrom="paragraph">
+              <wp:posOffset>39370</wp:posOffset>
+            </wp:positionV>
+            <wp:extent cx="2453640" cy="664210"/>
+            <wp:effectExtent l="0" t="0" r="3810" b="2540"/>
+            <wp:wrapSquare wrapText="bothSides"/>
+            <wp:docPr id="66" name="Immagine 66" descr="Immagine che contiene testo&#10;&#10;Descrizione generata automaticamente"/>
+            <wp:cNvGraphicFramePr>
+              <a:graphicFrameLocks xmlns:a="http://schemas.openxmlformats.org/drawingml/2006/main" noChangeAspect="1"/>
+            </wp:cNvGraphicFramePr>
+            <a:graphic xmlns:a="http://schemas.openxmlformats.org/drawingml/2006/main">
+              <a:graphicData uri="http://schemas.openxmlformats.org/drawingml/2006/picture">
+                <pic:pic xmlns:pic="http://schemas.openxmlformats.org/drawingml/2006/picture">
+                  <pic:nvPicPr>
+                    <pic:cNvPr id="66" name="Immagine 66" descr="Immagine che contiene testo&#10;&#10;Descrizione generata automaticamente"/>
+                    <pic:cNvPicPr/>
+                  </pic:nvPicPr>
+                  <pic:blipFill>
+                    <a:blip r:embed="rId73"/>
+                    <a:stretch>
+                      <a:fillRect/>
+                    </a:stretch>
+                  </pic:blipFill>
+                  <pic:spPr>
+                    <a:xfrm>
+                      <a:off x="0" y="0"/>
+                      <a:ext cx="2453640" cy="664210"/>
+                    </a:xfrm>
+                    <a:prstGeom prst="rect">
+                      <a:avLst/>
+                    </a:prstGeom>
+                  </pic:spPr>
+                </pic:pic>
+              </a:graphicData>
+            </a:graphic>
+            <wp14:sizeRelH relativeFrom="margin">
+              <wp14:pctWidth>0</wp14:pctWidth>
+            </wp14:sizeRelH>
+            <wp14:sizeRelV relativeFrom="margin">
+              <wp14:pctHeight>0</wp14:pctHeight>
+            </wp14:sizeRelV>
+          </wp:anchor>
+        </w:drawing>
+      </w:r>
+    </w:p>
+    <w:p/>
+    <w:p/>
+    <w:p/>
+    <w:p/>
+    <w:p/>
+    <w:p/>
+    <w:p/>
+    <w:p>
+      <w:pPr>
+        <w:tabs>
+          <w:tab w:val="left" w:pos="4296"/>
+        </w:tabs>
+      </w:pPr>
+      <w:r>
+        <w:tab/>
+      </w:r>
+    </w:p>
+    <w:p>
+      <w:r>
+        <w:br w:type="page"/>
+      </w:r>
+    </w:p>
+    <w:p>
+      <w:pPr>
+        <w:tabs>
+          <w:tab w:val="left" w:pos="4296"/>
+        </w:tabs>
+        <w:rPr>
+          <w:b/>
+          <w:bCs/>
+          <w:sz w:val="28"/>
+          <w:szCs w:val="28"/>
+        </w:rPr>
+      </w:pPr>
+      <w:r>
+        <w:rPr>
+          <w:b/>
+          <w:bCs/>
+          <w:sz w:val="28"/>
+          <w:szCs w:val="28"/>
+        </w:rPr>
+        <w:lastRenderedPageBreak/>
+        <w:t>Teorema fondamentale del calcolo integrale</w:t>
+      </w:r>
+    </w:p>
+    <w:p>
+      <w:pPr>
+        <w:tabs>
+          <w:tab w:val="left" w:pos="4296"/>
+        </w:tabs>
+        <w:rPr>
+          <w:b/>
+          <w:bCs/>
+          <w:sz w:val="28"/>
+          <w:szCs w:val="28"/>
+        </w:rPr>
+      </w:pPr>
+      <w:r>
+        <w:drawing>
+          <wp:anchor distT="0" distB="0" distL="114300" distR="114300" simplePos="0" relativeHeight="251795456" behindDoc="0" locked="0" layoutInCell="1" allowOverlap="1" wp14:anchorId="6D7067B6" wp14:editId="71F7ED27">
+            <wp:simplePos x="0" y="0"/>
+            <wp:positionH relativeFrom="column">
+              <wp:posOffset>2388870</wp:posOffset>
+            </wp:positionH>
+            <wp:positionV relativeFrom="paragraph">
+              <wp:posOffset>86995</wp:posOffset>
+            </wp:positionV>
+            <wp:extent cx="1493520" cy="476885"/>
+            <wp:effectExtent l="0" t="0" r="0" b="0"/>
+            <wp:wrapSquare wrapText="bothSides"/>
+            <wp:docPr id="67" name="Immagine 67"/>
+            <wp:cNvGraphicFramePr>
+              <a:graphicFrameLocks xmlns:a="http://schemas.openxmlformats.org/drawingml/2006/main" noChangeAspect="1"/>
+            </wp:cNvGraphicFramePr>
+            <a:graphic xmlns:a="http://schemas.openxmlformats.org/drawingml/2006/main">
+              <a:graphicData uri="http://schemas.openxmlformats.org/drawingml/2006/picture">
+                <pic:pic xmlns:pic="http://schemas.openxmlformats.org/drawingml/2006/picture">
+                  <pic:nvPicPr>
+                    <pic:cNvPr id="1" name=""/>
+                    <pic:cNvPicPr/>
+                  </pic:nvPicPr>
+                  <pic:blipFill>
+                    <a:blip r:embed="rId74"/>
+                    <a:stretch>
+                      <a:fillRect/>
+                    </a:stretch>
+                  </pic:blipFill>
+                  <pic:spPr>
+                    <a:xfrm>
+                      <a:off x="0" y="0"/>
+                      <a:ext cx="1493520" cy="476885"/>
+                    </a:xfrm>
+                    <a:prstGeom prst="rect">
+                      <a:avLst/>
+                    </a:prstGeom>
+                  </pic:spPr>
+                </pic:pic>
+              </a:graphicData>
+            </a:graphic>
+            <wp14:sizeRelH relativeFrom="margin">
+              <wp14:pctWidth>0</wp14:pctWidth>
+            </wp14:sizeRelH>
+            <wp14:sizeRelV relativeFrom="margin">
+              <wp14:pctHeight>0</wp14:pctHeight>
+            </wp14:sizeRelV>
+          </wp:anchor>
+        </w:drawing>
+      </w:r>
+    </w:p>
+    <w:p>
+      <w:r>
+        <w:t xml:space="preserve">Una funzione integrale, definita come </w:t>
+      </w:r>
+      <w:r>
+        <w:tab/>
+      </w:r>
+      <w:r>
+        <w:tab/>
+        <w:t>è integrabile in a e b. Allora:</w:t>
+      </w:r>
+    </w:p>
+    <w:p/>
+    <w:p/>
+    <w:p/>
+    <w:p>
+      <w:pPr>
+        <w:pStyle w:val="Paragrafoelenco"/>
+        <w:numPr>
+          <w:ilvl w:val="0"/>
+          <w:numId w:val="4"/>
+        </w:numPr>
+      </w:pPr>
+      <w:r>
+        <w:drawing>
+          <wp:anchor distT="0" distB="0" distL="114300" distR="114300" simplePos="0" relativeHeight="251797504" behindDoc="0" locked="0" layoutInCell="1" allowOverlap="1" wp14:anchorId="6C262F24" wp14:editId="2B1B87CB">
+            <wp:simplePos x="0" y="0"/>
+            <wp:positionH relativeFrom="column">
+              <wp:posOffset>0</wp:posOffset>
+            </wp:positionH>
+            <wp:positionV relativeFrom="paragraph">
+              <wp:posOffset>193040</wp:posOffset>
+            </wp:positionV>
+            <wp:extent cx="6120130" cy="898525"/>
+            <wp:effectExtent l="0" t="0" r="0" b="0"/>
+            <wp:wrapSquare wrapText="bothSides"/>
+            <wp:docPr id="68" name="Immagine 68" descr="Immagine che contiene testo&#10;&#10;Descrizione generata automaticamente"/>
+            <wp:cNvGraphicFramePr>
+              <a:graphicFrameLocks xmlns:a="http://schemas.openxmlformats.org/drawingml/2006/main" noChangeAspect="1"/>
+            </wp:cNvGraphicFramePr>
+            <a:graphic xmlns:a="http://schemas.openxmlformats.org/drawingml/2006/main">
+              <a:graphicData uri="http://schemas.openxmlformats.org/drawingml/2006/picture">
+                <pic:pic xmlns:pic="http://schemas.openxmlformats.org/drawingml/2006/picture">
+                  <pic:nvPicPr>
+                    <pic:cNvPr id="68" name="Immagine 68" descr="Immagine che contiene testo&#10;&#10;Descrizione generata automaticamente"/>
+                    <pic:cNvPicPr/>
+                  </pic:nvPicPr>
+                  <pic:blipFill>
+                    <a:blip r:embed="rId75"/>
+                    <a:stretch>
+                      <a:fillRect/>
+                    </a:stretch>
+                  </pic:blipFill>
+                  <pic:spPr>
+                    <a:xfrm>
+                      <a:off x="0" y="0"/>
+                      <a:ext cx="6120130" cy="898525"/>
+                    </a:xfrm>
+                    <a:prstGeom prst="rect">
+                      <a:avLst/>
+                    </a:prstGeom>
+                  </pic:spPr>
+                </pic:pic>
+              </a:graphicData>
+            </a:graphic>
+          </wp:anchor>
+        </w:drawing>
+      </w:r>
+      <w:r>
+        <w:t>la funzione integrale F(x) è continua.</w:t>
+      </w:r>
+    </w:p>
+    <w:p>
+      <w:pPr>
+        <w:pStyle w:val="Paragrafoelenco"/>
+        <w:numPr>
+          <w:ilvl w:val="0"/>
+          <w:numId w:val="4"/>
+        </w:numPr>
+      </w:pPr>
+      <w:r>
+        <w:t>Se f in [a, b] ammette una primitiva G(x) su [a, b].</w:t>
+      </w:r>
+    </w:p>
+    <w:p>
+      <w:pPr>
+        <w:pStyle w:val="Paragrafoelenco"/>
+      </w:pPr>
+      <w:r>
+        <w:t>Allora vale la formula:</w:t>
+      </w:r>
+    </w:p>
+    <w:p>
+      <w:pPr>
+        <w:pStyle w:val="Paragrafoelenco"/>
+      </w:pPr>
+      <w:r>
+        <w:drawing>
+          <wp:anchor distT="0" distB="0" distL="114300" distR="114300" simplePos="0" relativeHeight="251799552" behindDoc="0" locked="0" layoutInCell="1" allowOverlap="1" wp14:anchorId="6AE24D00" wp14:editId="3C75B3BF">
+            <wp:simplePos x="0" y="0"/>
+            <wp:positionH relativeFrom="column">
+              <wp:posOffset>144780</wp:posOffset>
+            </wp:positionH>
+            <wp:positionV relativeFrom="paragraph">
+              <wp:posOffset>45085</wp:posOffset>
+            </wp:positionV>
+            <wp:extent cx="1920406" cy="602032"/>
+            <wp:effectExtent l="0" t="0" r="3810" b="7620"/>
+            <wp:wrapSquare wrapText="bothSides"/>
+            <wp:docPr id="69" name="Immagine 69" descr="Immagine che contiene testo&#10;&#10;Descrizione generata automaticamente"/>
+            <wp:cNvGraphicFramePr>
+              <a:graphicFrameLocks xmlns:a="http://schemas.openxmlformats.org/drawingml/2006/main" noChangeAspect="1"/>
+            </wp:cNvGraphicFramePr>
+            <a:graphic xmlns:a="http://schemas.openxmlformats.org/drawingml/2006/main">
+              <a:graphicData uri="http://schemas.openxmlformats.org/drawingml/2006/picture">
+                <pic:pic xmlns:pic="http://schemas.openxmlformats.org/drawingml/2006/picture">
+                  <pic:nvPicPr>
+                    <pic:cNvPr id="69" name="Immagine 69" descr="Immagine che contiene testo&#10;&#10;Descrizione generata automaticamente"/>
+                    <pic:cNvPicPr/>
+                  </pic:nvPicPr>
+                  <pic:blipFill>
+                    <a:blip r:embed="rId76"/>
+                    <a:stretch>
+                      <a:fillRect/>
+                    </a:stretch>
+                  </pic:blipFill>
+                  <pic:spPr>
+                    <a:xfrm>
+                      <a:off x="0" y="0"/>
+                      <a:ext cx="1920406" cy="602032"/>
+                    </a:xfrm>
+                    <a:prstGeom prst="rect">
+                      <a:avLst/>
+                    </a:prstGeom>
+                  </pic:spPr>
+                </pic:pic>
+              </a:graphicData>
+            </a:graphic>
+          </wp:anchor>
+        </w:drawing>
+      </w:r>
+    </w:p>
+    <w:p>
+      <w:pPr>
+        <w:pStyle w:val="Paragrafoelenco"/>
+      </w:pPr>
+    </w:p>
+    <w:p>
+      <w:pPr>
+        <w:pStyle w:val="Paragrafoelenco"/>
+      </w:pPr>
+    </w:p>
+    <w:p>
+      <w:pPr>
+        <w:pStyle w:val="Paragrafoelenco"/>
+      </w:pPr>
+    </w:p>
+    <w:p/>
+    <w:p>
+      <w:pPr>
+        <w:tabs>
+          <w:tab w:val="left" w:pos="4296"/>
+        </w:tabs>
+        <w:rPr>
+          <w:b/>
+          <w:bCs/>
+          <w:sz w:val="28"/>
+          <w:szCs w:val="28"/>
+        </w:rPr>
+      </w:pPr>
+      <w:r>
+        <w:drawing>
+          <wp:anchor distT="0" distB="0" distL="114300" distR="114300" simplePos="0" relativeHeight="251801600" behindDoc="0" locked="0" layoutInCell="1" allowOverlap="1" wp14:anchorId="42DC93EE" wp14:editId="38CC64A1">
+            <wp:simplePos x="0" y="0"/>
+            <wp:positionH relativeFrom="column">
+              <wp:posOffset>-140970</wp:posOffset>
+            </wp:positionH>
+            <wp:positionV relativeFrom="paragraph">
+              <wp:posOffset>255270</wp:posOffset>
+            </wp:positionV>
+            <wp:extent cx="5394960" cy="1461135"/>
+            <wp:effectExtent l="0" t="0" r="0" b="5715"/>
+            <wp:wrapSquare wrapText="bothSides"/>
+            <wp:docPr id="71" name="Immagine 71" descr="Immagine che contiene testo&#10;&#10;Descrizione generata automaticamente"/>
+            <wp:cNvGraphicFramePr>
+              <a:graphicFrameLocks xmlns:a="http://schemas.openxmlformats.org/drawingml/2006/main" noChangeAspect="1"/>
+            </wp:cNvGraphicFramePr>
+            <a:graphic xmlns:a="http://schemas.openxmlformats.org/drawingml/2006/main">
+              <a:graphicData uri="http://schemas.openxmlformats.org/drawingml/2006/picture">
+                <pic:pic xmlns:pic="http://schemas.openxmlformats.org/drawingml/2006/picture">
+                  <pic:nvPicPr>
+                    <pic:cNvPr id="71" name="Immagine 71" descr="Immagine che contiene testo&#10;&#10;Descrizione generata automaticamente"/>
+                    <pic:cNvPicPr/>
+                  </pic:nvPicPr>
+                  <pic:blipFill>
+                    <a:blip r:embed="rId77"/>
+                    <a:stretch>
+                      <a:fillRect/>
+                    </a:stretch>
+                  </pic:blipFill>
+                  <pic:spPr>
+                    <a:xfrm>
+                      <a:off x="0" y="0"/>
+                      <a:ext cx="5394960" cy="1461135"/>
+                    </a:xfrm>
+                    <a:prstGeom prst="rect">
+                      <a:avLst/>
+                    </a:prstGeom>
+                  </pic:spPr>
+                </pic:pic>
+              </a:graphicData>
+            </a:graphic>
+            <wp14:sizeRelH relativeFrom="margin">
+              <wp14:pctWidth>0</wp14:pctWidth>
+            </wp14:sizeRelH>
+            <wp14:sizeRelV relativeFrom="margin">
+              <wp14:pctHeight>0</wp14:pctHeight>
+            </wp14:sizeRelV>
+          </wp:anchor>
+        </w:drawing>
+      </w:r>
+      <w:r>
+        <w:rPr>
+          <w:b/>
+          <w:bCs/>
+          <w:sz w:val="28"/>
+          <w:szCs w:val="28"/>
+        </w:rPr>
+        <w:t>Media</w:t>
+      </w:r>
+      <w:r>
+        <w:rPr>
+          <w:b/>
+          <w:bCs/>
+          <w:sz w:val="28"/>
+          <w:szCs w:val="28"/>
+        </w:rPr>
+        <w:t xml:space="preserve"> integrale</w:t>
+      </w:r>
+    </w:p>
+    <w:p>
+      <w:pPr>
+        <w:tabs>
+          <w:tab w:val="left" w:pos="4296"/>
+        </w:tabs>
+        <w:rPr>
+          <w:b/>
+          <w:bCs/>
+          <w:sz w:val="28"/>
+          <w:szCs w:val="28"/>
+        </w:rPr>
+      </w:pPr>
+    </w:p>
+    <w:p/>
+    <w:p/>
+    <w:p/>
+    <w:p/>
+    <w:p/>
+    <w:p/>
+    <w:p/>
+    <w:p/>
+    <w:p/>
+    <w:p>
+      <w:r>
+        <w:drawing>
+          <wp:anchor distT="0" distB="0" distL="114300" distR="114300" simplePos="0" relativeHeight="251803648" behindDoc="0" locked="0" layoutInCell="1" allowOverlap="1" wp14:anchorId="133AB340" wp14:editId="5F91106F">
+            <wp:simplePos x="0" y="0"/>
+            <wp:positionH relativeFrom="column">
+              <wp:posOffset>1369060</wp:posOffset>
+            </wp:positionH>
+            <wp:positionV relativeFrom="paragraph">
+              <wp:posOffset>22225</wp:posOffset>
+            </wp:positionV>
+            <wp:extent cx="4747260" cy="3672840"/>
+            <wp:effectExtent l="0" t="0" r="0" b="3810"/>
+            <wp:wrapSquare wrapText="bothSides"/>
+            <wp:docPr id="72" name="Immagine 72" descr="Immagine che contiene testo&#10;&#10;Descrizione generata automaticamente"/>
+            <wp:cNvGraphicFramePr>
+              <a:graphicFrameLocks xmlns:a="http://schemas.openxmlformats.org/drawingml/2006/main" noChangeAspect="1"/>
+            </wp:cNvGraphicFramePr>
+            <a:graphic xmlns:a="http://schemas.openxmlformats.org/drawingml/2006/main">
+              <a:graphicData uri="http://schemas.openxmlformats.org/drawingml/2006/picture">
+                <pic:pic xmlns:pic="http://schemas.openxmlformats.org/drawingml/2006/picture">
+                  <pic:nvPicPr>
+                    <pic:cNvPr id="72" name="Immagine 72" descr="Immagine che contiene testo&#10;&#10;Descrizione generata automaticamente"/>
+                    <pic:cNvPicPr/>
+                  </pic:nvPicPr>
+                  <pic:blipFill>
+                    <a:blip r:embed="rId78"/>
+                    <a:stretch>
+                      <a:fillRect/>
+                    </a:stretch>
+                  </pic:blipFill>
+                  <pic:spPr>
+                    <a:xfrm>
+                      <a:off x="0" y="0"/>
+                      <a:ext cx="4747260" cy="3672840"/>
+                    </a:xfrm>
+                    <a:prstGeom prst="rect">
+                      <a:avLst/>
+                    </a:prstGeom>
+                  </pic:spPr>
+                </pic:pic>
+              </a:graphicData>
+            </a:graphic>
+            <wp14:sizeRelH relativeFrom="margin">
+              <wp14:pctWidth>0</wp14:pctWidth>
+            </wp14:sizeRelH>
+            <wp14:sizeRelV relativeFrom="margin">
+              <wp14:pctHeight>0</wp14:pctHeight>
+            </wp14:sizeRelV>
+          </wp:anchor>
+        </w:drawing>
+      </w:r>
+      <w:r>
+        <w:t>Esempio concreto:</w:t>
+      </w:r>
+    </w:p>
+    <w:p>
+      <w:r>
+        <w:t>(si tralascia il pezzo grafico):</w:t>
+      </w:r>
+    </w:p>
+    <w:p/>
+    <w:p>
+      <w:r>
+        <w:br w:type="page"/>
+      </w:r>
+    </w:p>
+    <w:p>
+      <w:pPr>
+        <w:tabs>
+          <w:tab w:val="left" w:pos="4296"/>
+        </w:tabs>
+        <w:rPr>
+          <w:b/>
+          <w:bCs/>
+          <w:sz w:val="28"/>
+          <w:szCs w:val="28"/>
+        </w:rPr>
+      </w:pPr>
+      <w:r>
+        <w:rPr>
+          <w:b/>
+          <w:bCs/>
+          <w:sz w:val="28"/>
+          <w:szCs w:val="28"/>
+        </w:rPr>
+        <w:lastRenderedPageBreak/>
+        <w:t>Integrazione per sostituzione</w:t>
+      </w:r>
+    </w:p>
+    <w:p>
+      <w:r>
+        <w:t xml:space="preserve">(rif: </w:t>
+      </w:r>
+      <w:hyperlink r:id="rId79" w:history="1">
+        <w:r>
+          <w:rPr>
+            <w:rStyle w:val="Collegamentoipertestuale"/>
+          </w:rPr>
+          <w:t>https://www.andreaminini.org/matematica/integrale/integrazione-per-sostituzione</w:t>
+        </w:r>
+      </w:hyperlink>
+      <w:r>
+        <w:t xml:space="preserve"> )</w:t>
+      </w:r>
+    </w:p>
+    <w:p>
+      <w:r>
+        <w:drawing>
+          <wp:anchor distT="0" distB="0" distL="114300" distR="114300" simplePos="0" relativeHeight="251805696" behindDoc="0" locked="0" layoutInCell="1" allowOverlap="1" wp14:anchorId="2A298795" wp14:editId="294980A2">
+            <wp:simplePos x="0" y="0"/>
+            <wp:positionH relativeFrom="column">
+              <wp:posOffset>-3810</wp:posOffset>
+            </wp:positionH>
+            <wp:positionV relativeFrom="paragraph">
+              <wp:posOffset>69215</wp:posOffset>
+            </wp:positionV>
+            <wp:extent cx="5149850" cy="3406140"/>
+            <wp:effectExtent l="0" t="0" r="0" b="3810"/>
+            <wp:wrapSquare wrapText="bothSides"/>
+            <wp:docPr id="73" name="Immagine 73" descr="Immagine che contiene testo&#10;&#10;Descrizione generata automaticamente"/>
+            <wp:cNvGraphicFramePr>
+              <a:graphicFrameLocks xmlns:a="http://schemas.openxmlformats.org/drawingml/2006/main" noChangeAspect="1"/>
+            </wp:cNvGraphicFramePr>
+            <a:graphic xmlns:a="http://schemas.openxmlformats.org/drawingml/2006/main">
+              <a:graphicData uri="http://schemas.openxmlformats.org/drawingml/2006/picture">
+                <pic:pic xmlns:pic="http://schemas.openxmlformats.org/drawingml/2006/picture">
+                  <pic:nvPicPr>
+                    <pic:cNvPr id="73" name="Immagine 73" descr="Immagine che contiene testo&#10;&#10;Descrizione generata automaticamente"/>
+                    <pic:cNvPicPr/>
+                  </pic:nvPicPr>
+                  <pic:blipFill>
+                    <a:blip r:embed="rId80"/>
+                    <a:stretch>
+                      <a:fillRect/>
+                    </a:stretch>
+                  </pic:blipFill>
+                  <pic:spPr>
+                    <a:xfrm>
+                      <a:off x="0" y="0"/>
+                      <a:ext cx="5149850" cy="3406140"/>
+                    </a:xfrm>
+                    <a:prstGeom prst="rect">
+                      <a:avLst/>
+                    </a:prstGeom>
+                  </pic:spPr>
+                </pic:pic>
+              </a:graphicData>
+            </a:graphic>
+            <wp14:sizeRelH relativeFrom="margin">
+              <wp14:pctWidth>0</wp14:pctWidth>
+            </wp14:sizeRelH>
+            <wp14:sizeRelV relativeFrom="margin">
+              <wp14:pctHeight>0</wp14:pctHeight>
+            </wp14:sizeRelV>
+          </wp:anchor>
+        </w:drawing>
+      </w:r>
+    </w:p>
+    <w:p/>
+    <w:p>
+      <w:pPr>
+        <w:tabs>
+          <w:tab w:val="left" w:pos="4296"/>
+        </w:tabs>
+        <w:rPr>
+          <w:b/>
+          <w:bCs/>
+          <w:sz w:val="28"/>
+          <w:szCs w:val="28"/>
+        </w:rPr>
+      </w:pPr>
+    </w:p>
+    <w:p>
+      <w:pPr>
+        <w:tabs>
+          <w:tab w:val="left" w:pos="4296"/>
+        </w:tabs>
+        <w:rPr>
+          <w:b/>
+          <w:bCs/>
+          <w:sz w:val="28"/>
+          <w:szCs w:val="28"/>
+        </w:rPr>
+      </w:pPr>
+    </w:p>
+    <w:p>
+      <w:pPr>
+        <w:tabs>
+          <w:tab w:val="left" w:pos="4296"/>
+        </w:tabs>
+        <w:rPr>
+          <w:b/>
+          <w:bCs/>
+          <w:sz w:val="28"/>
+          <w:szCs w:val="28"/>
+        </w:rPr>
+      </w:pPr>
+    </w:p>
+    <w:p>
+      <w:pPr>
+        <w:tabs>
+          <w:tab w:val="left" w:pos="4296"/>
+        </w:tabs>
+        <w:rPr>
+          <w:b/>
+          <w:bCs/>
+          <w:sz w:val="28"/>
+          <w:szCs w:val="28"/>
+        </w:rPr>
+      </w:pPr>
+    </w:p>
+    <w:p>
+      <w:pPr>
+        <w:tabs>
+          <w:tab w:val="left" w:pos="4296"/>
+        </w:tabs>
+        <w:rPr>
+          <w:b/>
+          <w:bCs/>
+          <w:sz w:val="28"/>
+          <w:szCs w:val="28"/>
+        </w:rPr>
+      </w:pPr>
+    </w:p>
+    <w:p>
+      <w:pPr>
+        <w:tabs>
+          <w:tab w:val="left" w:pos="4296"/>
+        </w:tabs>
+        <w:rPr>
+          <w:b/>
+          <w:bCs/>
+          <w:sz w:val="28"/>
+          <w:szCs w:val="28"/>
+        </w:rPr>
+      </w:pPr>
+    </w:p>
+    <w:p>
+      <w:pPr>
+        <w:tabs>
+          <w:tab w:val="left" w:pos="4296"/>
+        </w:tabs>
+        <w:rPr>
+          <w:b/>
+          <w:bCs/>
+          <w:sz w:val="28"/>
+          <w:szCs w:val="28"/>
+        </w:rPr>
+      </w:pPr>
+    </w:p>
+    <w:p>
+      <w:pPr>
+        <w:tabs>
+          <w:tab w:val="left" w:pos="4296"/>
+        </w:tabs>
+        <w:rPr>
+          <w:b/>
+          <w:bCs/>
+          <w:sz w:val="28"/>
+          <w:szCs w:val="28"/>
+        </w:rPr>
+      </w:pPr>
+    </w:p>
+    <w:p>
+      <w:pPr>
+        <w:tabs>
+          <w:tab w:val="left" w:pos="4296"/>
+        </w:tabs>
+        <w:rPr>
+          <w:b/>
+          <w:bCs/>
+          <w:sz w:val="28"/>
+          <w:szCs w:val="28"/>
+        </w:rPr>
+      </w:pPr>
+    </w:p>
+    <w:p>
+      <w:pPr>
+        <w:tabs>
+          <w:tab w:val="left" w:pos="4296"/>
+        </w:tabs>
+        <w:rPr>
+          <w:b/>
+          <w:bCs/>
+          <w:sz w:val="28"/>
+          <w:szCs w:val="28"/>
+        </w:rPr>
+      </w:pPr>
+    </w:p>
+    <w:p>
+      <w:pPr>
+        <w:tabs>
+          <w:tab w:val="left" w:pos="4296"/>
+        </w:tabs>
+        <w:rPr>
+          <w:b/>
+          <w:bCs/>
+          <w:sz w:val="28"/>
+          <w:szCs w:val="28"/>
+        </w:rPr>
+      </w:pPr>
+    </w:p>
+    <w:p>
+      <w:pPr>
+        <w:tabs>
+          <w:tab w:val="left" w:pos="4296"/>
+        </w:tabs>
+        <w:rPr>
+          <w:b/>
+          <w:bCs/>
+          <w:sz w:val="28"/>
+          <w:szCs w:val="28"/>
+        </w:rPr>
+      </w:pPr>
+    </w:p>
+    <w:p>
+      <w:pPr>
+        <w:tabs>
+          <w:tab w:val="left" w:pos="4296"/>
+        </w:tabs>
+        <w:rPr>
+          <w:b/>
+          <w:bCs/>
+          <w:sz w:val="28"/>
+          <w:szCs w:val="28"/>
+        </w:rPr>
+      </w:pPr>
+    </w:p>
+    <w:p>
+      <w:pPr>
+        <w:tabs>
+          <w:tab w:val="left" w:pos="4296"/>
+        </w:tabs>
+        <w:rPr>
+          <w:b/>
+          <w:bCs/>
+          <w:sz w:val="28"/>
+          <w:szCs w:val="28"/>
+        </w:rPr>
+      </w:pPr>
+    </w:p>
+    <w:p>
+      <w:pPr>
+        <w:tabs>
+          <w:tab w:val="left" w:pos="4296"/>
+        </w:tabs>
+        <w:rPr>
+          <w:b/>
+          <w:bCs/>
+          <w:sz w:val="28"/>
+          <w:szCs w:val="28"/>
+        </w:rPr>
+      </w:pPr>
+    </w:p>
+    <w:p>
+      <w:r>
+        <w:t>Casi di calcolo concreto:</w:t>
+      </w:r>
+    </w:p>
+    <w:p>
+      <w:r>
+        <w:rPr>
+          <w:b/>
+          <w:bCs/>
+          <w:sz w:val="28"/>
+          <w:szCs w:val="28"/>
+        </w:rPr>
+        <w:drawing>
+          <wp:anchor distT="0" distB="0" distL="114300" distR="114300" simplePos="0" relativeHeight="251807744" behindDoc="0" locked="0" layoutInCell="1" allowOverlap="1" wp14:anchorId="1168F5DB" wp14:editId="172E356C">
+            <wp:simplePos x="0" y="0"/>
+            <wp:positionH relativeFrom="column">
+              <wp:posOffset>-3810</wp:posOffset>
+            </wp:positionH>
+            <wp:positionV relativeFrom="paragraph">
+              <wp:posOffset>43180</wp:posOffset>
+            </wp:positionV>
+            <wp:extent cx="3276600" cy="3837305"/>
+            <wp:effectExtent l="0" t="0" r="0" b="0"/>
+            <wp:wrapSquare wrapText="bothSides"/>
+            <wp:docPr id="74" name="Immagine 74"/>
+            <wp:cNvGraphicFramePr>
+              <a:graphicFrameLocks xmlns:a="http://schemas.openxmlformats.org/drawingml/2006/main" noChangeAspect="1"/>
+            </wp:cNvGraphicFramePr>
+            <a:graphic xmlns:a="http://schemas.openxmlformats.org/drawingml/2006/main">
+              <a:graphicData uri="http://schemas.openxmlformats.org/drawingml/2006/picture">
+                <pic:pic xmlns:pic="http://schemas.openxmlformats.org/drawingml/2006/picture">
+                  <pic:nvPicPr>
+                    <pic:cNvPr id="1" name=""/>
+                    <pic:cNvPicPr/>
+                  </pic:nvPicPr>
+                  <pic:blipFill>
+                    <a:blip r:embed="rId81"/>
+                    <a:stretch>
+                      <a:fillRect/>
+                    </a:stretch>
+                  </pic:blipFill>
+                  <pic:spPr>
+                    <a:xfrm>
+                      <a:off x="0" y="0"/>
+                      <a:ext cx="3276600" cy="3837305"/>
+                    </a:xfrm>
+                    <a:prstGeom prst="rect">
+                      <a:avLst/>
+                    </a:prstGeom>
+                  </pic:spPr>
+                </pic:pic>
+              </a:graphicData>
+            </a:graphic>
+            <wp14:sizeRelH relativeFrom="margin">
+              <wp14:pctWidth>0</wp14:pctWidth>
+            </wp14:sizeRelH>
+            <wp14:sizeRelV relativeFrom="margin">
+              <wp14:pctHeight>0</wp14:pctHeight>
+            </wp14:sizeRelV>
+          </wp:anchor>
+        </w:drawing>
+      </w:r>
+    </w:p>
+    <w:p>
+      <w:r>
+        <w:rPr>
+          <w:b/>
+          <w:bCs/>
+          <w:sz w:val="28"/>
+          <w:szCs w:val="28"/>
+        </w:rPr>
+        <w:drawing>
+          <wp:anchor distT="0" distB="0" distL="114300" distR="114300" simplePos="0" relativeHeight="251809792" behindDoc="0" locked="0" layoutInCell="1" allowOverlap="1" wp14:anchorId="6DB2972B" wp14:editId="17CC6ACB">
+            <wp:simplePos x="0" y="0"/>
+            <wp:positionH relativeFrom="column">
+              <wp:posOffset>3382010</wp:posOffset>
+            </wp:positionH>
+            <wp:positionV relativeFrom="paragraph">
+              <wp:posOffset>291465</wp:posOffset>
+            </wp:positionV>
+            <wp:extent cx="3151505" cy="2849880"/>
+            <wp:effectExtent l="0" t="0" r="0" b="7620"/>
+            <wp:wrapSquare wrapText="bothSides"/>
+            <wp:docPr id="75" name="Immagine 75" descr="Immagine che contiene testo&#10;&#10;Descrizione generata automaticamente"/>
+            <wp:cNvGraphicFramePr>
+              <a:graphicFrameLocks xmlns:a="http://schemas.openxmlformats.org/drawingml/2006/main" noChangeAspect="1"/>
+            </wp:cNvGraphicFramePr>
+            <a:graphic xmlns:a="http://schemas.openxmlformats.org/drawingml/2006/main">
+              <a:graphicData uri="http://schemas.openxmlformats.org/drawingml/2006/picture">
+                <pic:pic xmlns:pic="http://schemas.openxmlformats.org/drawingml/2006/picture">
+                  <pic:nvPicPr>
+                    <pic:cNvPr id="75" name="Immagine 75" descr="Immagine che contiene testo&#10;&#10;Descrizione generata automaticamente"/>
+                    <pic:cNvPicPr/>
+                  </pic:nvPicPr>
+                  <pic:blipFill>
+                    <a:blip r:embed="rId82"/>
+                    <a:stretch>
+                      <a:fillRect/>
+                    </a:stretch>
+                  </pic:blipFill>
+                  <pic:spPr>
+                    <a:xfrm>
+                      <a:off x="0" y="0"/>
+                      <a:ext cx="3151505" cy="2849880"/>
+                    </a:xfrm>
+                    <a:prstGeom prst="rect">
+                      <a:avLst/>
+                    </a:prstGeom>
+                  </pic:spPr>
+                </pic:pic>
+              </a:graphicData>
+            </a:graphic>
+            <wp14:sizeRelH relativeFrom="margin">
+              <wp14:pctWidth>0</wp14:pctWidth>
+            </wp14:sizeRelH>
+            <wp14:sizeRelV relativeFrom="margin">
+              <wp14:pctHeight>0</wp14:pctHeight>
+            </wp14:sizeRelV>
+          </wp:anchor>
+        </w:drawing>
+      </w:r>
+    </w:p>
+    <w:p>
+      <w:pPr>
+        <w:tabs>
+          <w:tab w:val="left" w:pos="4296"/>
+        </w:tabs>
+        <w:rPr>
+          <w:b/>
+          <w:bCs/>
+          <w:sz w:val="28"/>
+          <w:szCs w:val="28"/>
+        </w:rPr>
+      </w:pPr>
+    </w:p>
+    <w:p>
+      <w:pPr>
+        <w:rPr>
+          <w:b/>
+          <w:bCs/>
+          <w:sz w:val="28"/>
+          <w:szCs w:val="28"/>
+        </w:rPr>
+      </w:pPr>
+    </w:p>
+    <w:p>
+      <w:pPr>
+        <w:rPr>
+          <w:b/>
+          <w:bCs/>
+          <w:sz w:val="28"/>
+          <w:szCs w:val="28"/>
+        </w:rPr>
+      </w:pPr>
+    </w:p>
+    <w:p>
+      <w:pPr>
+        <w:rPr>
+          <w:b/>
+          <w:bCs/>
+          <w:sz w:val="28"/>
+          <w:szCs w:val="28"/>
+        </w:rPr>
+      </w:pPr>
+    </w:p>
+    <w:p>
+      <w:pPr>
+        <w:rPr>
+          <w:b/>
+          <w:bCs/>
+          <w:sz w:val="28"/>
+          <w:szCs w:val="28"/>
+        </w:rPr>
+      </w:pPr>
+    </w:p>
+    <w:p>
+      <w:pPr>
+        <w:rPr>
+          <w:b/>
+          <w:bCs/>
+          <w:sz w:val="28"/>
+          <w:szCs w:val="28"/>
+        </w:rPr>
+      </w:pPr>
+    </w:p>
+    <w:p>
+      <w:pPr>
+        <w:rPr>
+          <w:b/>
+          <w:bCs/>
+          <w:sz w:val="28"/>
+          <w:szCs w:val="28"/>
+        </w:rPr>
+      </w:pPr>
+    </w:p>
+    <w:p>
+      <w:pPr>
+        <w:rPr>
+          <w:b/>
+          <w:bCs/>
+          <w:sz w:val="28"/>
+          <w:szCs w:val="28"/>
+        </w:rPr>
+      </w:pPr>
+      <w:r>
+        <w:rPr>
+          <w:b/>
+          <w:bCs/>
+          <w:sz w:val="28"/>
+          <w:szCs w:val="28"/>
+        </w:rPr>
+        <w:lastRenderedPageBreak/>
+        <w:drawing>
+          <wp:anchor distT="0" distB="0" distL="114300" distR="114300" simplePos="0" relativeHeight="251811840" behindDoc="0" locked="0" layoutInCell="1" allowOverlap="1" wp14:anchorId="5C91DFF6" wp14:editId="7534FF63">
+            <wp:simplePos x="0" y="0"/>
+            <wp:positionH relativeFrom="column">
+              <wp:posOffset>-49530</wp:posOffset>
+            </wp:positionH>
+            <wp:positionV relativeFrom="paragraph">
+              <wp:posOffset>0</wp:posOffset>
+            </wp:positionV>
+            <wp:extent cx="4930140" cy="3233420"/>
+            <wp:effectExtent l="0" t="0" r="3810" b="5080"/>
+            <wp:wrapSquare wrapText="bothSides"/>
+            <wp:docPr id="76" name="Immagine 76" descr="Immagine che contiene testo&#10;&#10;Descrizione generata automaticamente"/>
+            <wp:cNvGraphicFramePr>
+              <a:graphicFrameLocks xmlns:a="http://schemas.openxmlformats.org/drawingml/2006/main" noChangeAspect="1"/>
+            </wp:cNvGraphicFramePr>
+            <a:graphic xmlns:a="http://schemas.openxmlformats.org/drawingml/2006/main">
+              <a:graphicData uri="http://schemas.openxmlformats.org/drawingml/2006/picture">
+                <pic:pic xmlns:pic="http://schemas.openxmlformats.org/drawingml/2006/picture">
+                  <pic:nvPicPr>
+                    <pic:cNvPr id="76" name="Immagine 76" descr="Immagine che contiene testo&#10;&#10;Descrizione generata automaticamente"/>
+                    <pic:cNvPicPr/>
+                  </pic:nvPicPr>
+                  <pic:blipFill>
+                    <a:blip r:embed="rId83"/>
+                    <a:stretch>
+                      <a:fillRect/>
+                    </a:stretch>
+                  </pic:blipFill>
+                  <pic:spPr>
+                    <a:xfrm>
+                      <a:off x="0" y="0"/>
+                      <a:ext cx="4930140" cy="3233420"/>
+                    </a:xfrm>
+                    <a:prstGeom prst="rect">
+                      <a:avLst/>
+                    </a:prstGeom>
+                  </pic:spPr>
+                </pic:pic>
+              </a:graphicData>
+            </a:graphic>
+            <wp14:sizeRelH relativeFrom="margin">
+              <wp14:pctWidth>0</wp14:pctWidth>
+            </wp14:sizeRelH>
+            <wp14:sizeRelV relativeFrom="margin">
+              <wp14:pctHeight>0</wp14:pctHeight>
+            </wp14:sizeRelV>
+          </wp:anchor>
+        </w:drawing>
+      </w:r>
+    </w:p>
+    <w:p>
+      <w:pPr>
+        <w:rPr>
+          <w:b/>
+          <w:bCs/>
+          <w:sz w:val="28"/>
+          <w:szCs w:val="28"/>
+        </w:rPr>
+      </w:pPr>
+    </w:p>
+    <w:p>
+      <w:pPr>
+        <w:rPr>
+          <w:b/>
+          <w:bCs/>
+          <w:sz w:val="28"/>
+          <w:szCs w:val="28"/>
+        </w:rPr>
+      </w:pPr>
+    </w:p>
+    <w:p>
+      <w:pPr>
+        <w:rPr>
+          <w:b/>
+          <w:bCs/>
+          <w:sz w:val="28"/>
+          <w:szCs w:val="28"/>
+        </w:rPr>
+      </w:pPr>
+    </w:p>
+    <w:p>
+      <w:pPr>
+        <w:rPr>
+          <w:b/>
+          <w:bCs/>
+          <w:sz w:val="28"/>
+          <w:szCs w:val="28"/>
+        </w:rPr>
+      </w:pPr>
+    </w:p>
+    <w:p>
+      <w:pPr>
+        <w:rPr>
+          <w:b/>
+          <w:bCs/>
+          <w:sz w:val="28"/>
+          <w:szCs w:val="28"/>
+        </w:rPr>
+      </w:pPr>
+    </w:p>
+    <w:p>
+      <w:pPr>
+        <w:rPr>
+          <w:b/>
+          <w:bCs/>
+          <w:sz w:val="28"/>
+          <w:szCs w:val="28"/>
+        </w:rPr>
+      </w:pPr>
+    </w:p>
+    <w:p>
+      <w:pPr>
+        <w:rPr>
+          <w:b/>
+          <w:bCs/>
+          <w:sz w:val="28"/>
+          <w:szCs w:val="28"/>
+        </w:rPr>
+      </w:pPr>
+    </w:p>
+    <w:p>
+      <w:pPr>
+        <w:rPr>
+          <w:b/>
+          <w:bCs/>
+          <w:sz w:val="28"/>
+          <w:szCs w:val="28"/>
+        </w:rPr>
+      </w:pPr>
+    </w:p>
+    <w:p>
+      <w:pPr>
+        <w:rPr>
+          <w:b/>
+          <w:bCs/>
+          <w:sz w:val="28"/>
+          <w:szCs w:val="28"/>
+        </w:rPr>
+      </w:pPr>
+    </w:p>
+    <w:p>
+      <w:pPr>
+        <w:rPr>
+          <w:b/>
+          <w:bCs/>
+          <w:sz w:val="28"/>
+          <w:szCs w:val="28"/>
+        </w:rPr>
+      </w:pPr>
+    </w:p>
+    <w:p>
+      <w:pPr>
+        <w:rPr>
+          <w:b/>
+          <w:bCs/>
+          <w:sz w:val="28"/>
+          <w:szCs w:val="28"/>
+        </w:rPr>
+      </w:pPr>
+    </w:p>
+    <w:p>
+      <w:pPr>
+        <w:rPr>
+          <w:b/>
+          <w:bCs/>
+          <w:sz w:val="28"/>
+          <w:szCs w:val="28"/>
+        </w:rPr>
+      </w:pPr>
+    </w:p>
+    <w:p>
+      <w:pPr>
+        <w:rPr>
+          <w:b/>
+          <w:bCs/>
+          <w:sz w:val="28"/>
+          <w:szCs w:val="28"/>
+        </w:rPr>
+      </w:pPr>
+    </w:p>
+    <w:p>
+      <w:pPr>
+        <w:rPr>
+          <w:b/>
+          <w:bCs/>
+          <w:sz w:val="28"/>
+          <w:szCs w:val="28"/>
+        </w:rPr>
+      </w:pPr>
+    </w:p>
+    <w:p>
+      <w:pPr>
+        <w:rPr>
+          <w:b/>
+          <w:bCs/>
+          <w:sz w:val="28"/>
+          <w:szCs w:val="28"/>
+        </w:rPr>
+      </w:pPr>
+    </w:p>
+    <w:p>
+      <w:pPr>
+        <w:rPr>
+          <w:b/>
+          <w:bCs/>
+          <w:sz w:val="28"/>
+          <w:szCs w:val="28"/>
+        </w:rPr>
+      </w:pPr>
+      <w:r>
+        <w:rPr>
+          <w:b/>
+          <w:bCs/>
+          <w:sz w:val="28"/>
+          <w:szCs w:val="28"/>
+        </w:rPr>
+        <w:drawing>
+          <wp:anchor distT="0" distB="0" distL="114300" distR="114300" simplePos="0" relativeHeight="251813888" behindDoc="0" locked="0" layoutInCell="1" allowOverlap="1" wp14:anchorId="05D0655E" wp14:editId="5DB1C548">
+            <wp:simplePos x="0" y="0"/>
+            <wp:positionH relativeFrom="column">
+              <wp:posOffset>-3810</wp:posOffset>
+            </wp:positionH>
+            <wp:positionV relativeFrom="paragraph">
+              <wp:posOffset>107950</wp:posOffset>
+            </wp:positionV>
+            <wp:extent cx="3216275" cy="4076700"/>
+            <wp:effectExtent l="0" t="0" r="3175" b="0"/>
+            <wp:wrapSquare wrapText="bothSides"/>
+            <wp:docPr id="77" name="Immagine 77" descr="Immagine che contiene testo&#10;&#10;Descrizione generata automaticamente"/>
+            <wp:cNvGraphicFramePr>
+              <a:graphicFrameLocks xmlns:a="http://schemas.openxmlformats.org/drawingml/2006/main" noChangeAspect="1"/>
+            </wp:cNvGraphicFramePr>
+            <a:graphic xmlns:a="http://schemas.openxmlformats.org/drawingml/2006/main">
+              <a:graphicData uri="http://schemas.openxmlformats.org/drawingml/2006/picture">
+                <pic:pic xmlns:pic="http://schemas.openxmlformats.org/drawingml/2006/picture">
+                  <pic:nvPicPr>
+                    <pic:cNvPr id="77" name="Immagine 77" descr="Immagine che contiene testo&#10;&#10;Descrizione generata automaticamente"/>
+                    <pic:cNvPicPr/>
+                  </pic:nvPicPr>
+                  <pic:blipFill>
+                    <a:blip r:embed="rId84"/>
+                    <a:stretch>
+                      <a:fillRect/>
+                    </a:stretch>
+                  </pic:blipFill>
+                  <pic:spPr>
+                    <a:xfrm>
+                      <a:off x="0" y="0"/>
+                      <a:ext cx="3216275" cy="4076700"/>
+                    </a:xfrm>
+                    <a:prstGeom prst="rect">
+                      <a:avLst/>
+                    </a:prstGeom>
+                  </pic:spPr>
+                </pic:pic>
+              </a:graphicData>
+            </a:graphic>
+            <wp14:sizeRelH relativeFrom="margin">
+              <wp14:pctWidth>0</wp14:pctWidth>
+            </wp14:sizeRelH>
+            <wp14:sizeRelV relativeFrom="margin">
+              <wp14:pctHeight>0</wp14:pctHeight>
+            </wp14:sizeRelV>
+          </wp:anchor>
+        </w:drawing>
+      </w:r>
+    </w:p>
+    <w:p>
+      <w:pPr>
+        <w:rPr>
+          <w:b/>
+          <w:bCs/>
+          <w:sz w:val="28"/>
+          <w:szCs w:val="28"/>
+        </w:rPr>
+      </w:pPr>
+      <w:r>
+        <w:rPr>
+          <w:b/>
+          <w:bCs/>
+          <w:sz w:val="28"/>
+          <w:szCs w:val="28"/>
+        </w:rPr>
+        <w:br w:type="page"/>
+      </w:r>
+    </w:p>
+    <w:p>
+      <w:pPr>
+        <w:rPr>
+          <w:b/>
+          <w:bCs/>
+          <w:sz w:val="28"/>
+          <w:szCs w:val="28"/>
+        </w:rPr>
+      </w:pPr>
+      <w:r>
+        <w:rPr>
+          <w:b/>
+          <w:bCs/>
+          <w:sz w:val="28"/>
+          <w:szCs w:val="28"/>
+        </w:rPr>
+        <w:lastRenderedPageBreak/>
+        <w:t>Integrazione per parti</w:t>
+      </w:r>
+    </w:p>
+    <w:p>
+      <w:r>
+        <w:t xml:space="preserve">(rif: </w:t>
+      </w:r>
+      <w:hyperlink r:id="rId85" w:history="1">
+        <w:r>
+          <w:rPr>
+            <w:rStyle w:val="Collegamentoipertestuale"/>
+          </w:rPr>
+          <w:t>https://www.andreaminini.org/matematica/integrale/integrazione-per-parti</w:t>
+        </w:r>
+      </w:hyperlink>
+      <w:r>
+        <w:t xml:space="preserve"> )</w:t>
+      </w:r>
+    </w:p>
+    <w:p>
+      <w:r>
+        <w:drawing>
+          <wp:anchor distT="0" distB="0" distL="114300" distR="114300" simplePos="0" relativeHeight="251815936" behindDoc="0" locked="0" layoutInCell="1" allowOverlap="1" wp14:anchorId="23985351" wp14:editId="6A3DC0D4">
+            <wp:simplePos x="0" y="0"/>
+            <wp:positionH relativeFrom="column">
+              <wp:posOffset>-3810</wp:posOffset>
+            </wp:positionH>
+            <wp:positionV relativeFrom="paragraph">
+              <wp:posOffset>114935</wp:posOffset>
+            </wp:positionV>
+            <wp:extent cx="5295900" cy="2226310"/>
+            <wp:effectExtent l="0" t="0" r="0" b="2540"/>
+            <wp:wrapSquare wrapText="bothSides"/>
+            <wp:docPr id="78" name="Immagine 78" descr="Immagine che contiene testo&#10;&#10;Descrizione generata automaticamente"/>
+            <wp:cNvGraphicFramePr>
+              <a:graphicFrameLocks xmlns:a="http://schemas.openxmlformats.org/drawingml/2006/main" noChangeAspect="1"/>
+            </wp:cNvGraphicFramePr>
+            <a:graphic xmlns:a="http://schemas.openxmlformats.org/drawingml/2006/main">
+              <a:graphicData uri="http://schemas.openxmlformats.org/drawingml/2006/picture">
+                <pic:pic xmlns:pic="http://schemas.openxmlformats.org/drawingml/2006/picture">
+                  <pic:nvPicPr>
+                    <pic:cNvPr id="78" name="Immagine 78" descr="Immagine che contiene testo&#10;&#10;Descrizione generata automaticamente"/>
+                    <pic:cNvPicPr/>
+                  </pic:nvPicPr>
+                  <pic:blipFill>
+                    <a:blip r:embed="rId86"/>
+                    <a:stretch>
+                      <a:fillRect/>
+                    </a:stretch>
+                  </pic:blipFill>
+                  <pic:spPr>
+                    <a:xfrm>
+                      <a:off x="0" y="0"/>
+                      <a:ext cx="5295900" cy="2226310"/>
+                    </a:xfrm>
+                    <a:prstGeom prst="rect">
+                      <a:avLst/>
+                    </a:prstGeom>
+                  </pic:spPr>
+                </pic:pic>
+              </a:graphicData>
+            </a:graphic>
+            <wp14:sizeRelH relativeFrom="margin">
+              <wp14:pctWidth>0</wp14:pctWidth>
+            </wp14:sizeRelH>
+            <wp14:sizeRelV relativeFrom="margin">
+              <wp14:pctHeight>0</wp14:pctHeight>
+            </wp14:sizeRelV>
+          </wp:anchor>
+        </w:drawing>
+      </w:r>
+    </w:p>
+    <w:p/>
+    <w:p/>
+    <w:p>
+      <w:pPr>
+        <w:pStyle w:val="Paragrafoelenco"/>
+      </w:pPr>
+    </w:p>
+    <w:p/>
+    <w:p/>
+    <w:p/>
+    <w:p/>
+    <w:p/>
+    <w:p/>
+    <w:p/>
+    <w:p/>
+    <w:p/>
+    <w:p/>
+    <w:p/>
+    <w:p>
+      <w:r>
+        <w:t>Caso concreto di applicazione:</w:t>
+      </w:r>
+    </w:p>
+    <w:p>
+      <w:r>
+        <w:drawing>
+          <wp:anchor distT="0" distB="0" distL="114300" distR="114300" simplePos="0" relativeHeight="251817984" behindDoc="0" locked="0" layoutInCell="1" allowOverlap="1" wp14:anchorId="08979BE9" wp14:editId="5F7B68AC">
+            <wp:simplePos x="0" y="0"/>
+            <wp:positionH relativeFrom="column">
+              <wp:posOffset>-3810</wp:posOffset>
+            </wp:positionH>
+            <wp:positionV relativeFrom="paragraph">
+              <wp:posOffset>22225</wp:posOffset>
+            </wp:positionV>
+            <wp:extent cx="4968240" cy="3465830"/>
+            <wp:effectExtent l="0" t="0" r="3810" b="1270"/>
+            <wp:wrapSquare wrapText="bothSides"/>
+            <wp:docPr id="79" name="Immagine 79" descr="Immagine che contiene testo&#10;&#10;Descrizione generata automaticamente"/>
+            <wp:cNvGraphicFramePr>
+              <a:graphicFrameLocks xmlns:a="http://schemas.openxmlformats.org/drawingml/2006/main" noChangeAspect="1"/>
+            </wp:cNvGraphicFramePr>
+            <a:graphic xmlns:a="http://schemas.openxmlformats.org/drawingml/2006/main">
+              <a:graphicData uri="http://schemas.openxmlformats.org/drawingml/2006/picture">
+                <pic:pic xmlns:pic="http://schemas.openxmlformats.org/drawingml/2006/picture">
+                  <pic:nvPicPr>
+                    <pic:cNvPr id="79" name="Immagine 79" descr="Immagine che contiene testo&#10;&#10;Descrizione generata automaticamente"/>
+                    <pic:cNvPicPr/>
+                  </pic:nvPicPr>
+                  <pic:blipFill>
+                    <a:blip r:embed="rId87"/>
+                    <a:stretch>
+                      <a:fillRect/>
+                    </a:stretch>
+                  </pic:blipFill>
+                  <pic:spPr>
+                    <a:xfrm>
+                      <a:off x="0" y="0"/>
+                      <a:ext cx="4968240" cy="3465830"/>
+                    </a:xfrm>
+                    <a:prstGeom prst="rect">
+                      <a:avLst/>
+                    </a:prstGeom>
+                  </pic:spPr>
+                </pic:pic>
+              </a:graphicData>
+            </a:graphic>
+            <wp14:sizeRelH relativeFrom="margin">
+              <wp14:pctWidth>0</wp14:pctWidth>
+            </wp14:sizeRelH>
+            <wp14:sizeRelV relativeFrom="margin">
+              <wp14:pctHeight>0</wp14:pctHeight>
+            </wp14:sizeRelV>
+          </wp:anchor>
+        </w:drawing>
+      </w:r>
+    </w:p>
+    <w:p/>
+    <w:p/>
+    <w:p/>
+    <w:p/>
+    <w:p/>
+    <w:p/>
+    <w:p/>
+    <w:p/>
+    <w:p/>
+    <w:p/>
+    <w:p/>
+    <w:p/>
+    <w:p/>
+    <w:p/>
+    <w:p/>
+    <w:p/>
+    <w:p/>
+    <w:p/>
+    <w:p/>
+    <w:p/>
+    <w:p>
+      <w:pPr>
+        <w:tabs>
+          <w:tab w:val="left" w:pos="8388"/>
+        </w:tabs>
+      </w:pPr>
+      <w:r>
+        <w:drawing>
+          <wp:anchor distT="0" distB="0" distL="114300" distR="114300" simplePos="0" relativeHeight="251820032" behindDoc="0" locked="0" layoutInCell="1" allowOverlap="1" wp14:anchorId="41FA2C81" wp14:editId="7B68DFA2">
+            <wp:simplePos x="0" y="0"/>
+            <wp:positionH relativeFrom="column">
+              <wp:posOffset>-3810</wp:posOffset>
+            </wp:positionH>
+            <wp:positionV relativeFrom="paragraph">
+              <wp:posOffset>99060</wp:posOffset>
+            </wp:positionV>
+            <wp:extent cx="4099560" cy="995045"/>
+            <wp:effectExtent l="0" t="0" r="0" b="0"/>
+            <wp:wrapSquare wrapText="bothSides"/>
+            <wp:docPr id="80" name="Immagine 80" descr="Immagine che contiene testo&#10;&#10;Descrizione generata automaticamente"/>
+            <wp:cNvGraphicFramePr>
+              <a:graphicFrameLocks xmlns:a="http://schemas.openxmlformats.org/drawingml/2006/main" noChangeAspect="1"/>
+            </wp:cNvGraphicFramePr>
+            <a:graphic xmlns:a="http://schemas.openxmlformats.org/drawingml/2006/main">
+              <a:graphicData uri="http://schemas.openxmlformats.org/drawingml/2006/picture">
+                <pic:pic xmlns:pic="http://schemas.openxmlformats.org/drawingml/2006/picture">
+                  <pic:nvPicPr>
+                    <pic:cNvPr id="80" name="Immagine 80" descr="Immagine che contiene testo&#10;&#10;Descrizione generata automaticamente"/>
+                    <pic:cNvPicPr/>
+                  </pic:nvPicPr>
+                  <pic:blipFill>
+                    <a:blip r:embed="rId88"/>
+                    <a:stretch>
+                      <a:fillRect/>
+                    </a:stretch>
+                  </pic:blipFill>
+                  <pic:spPr>
+                    <a:xfrm>
+                      <a:off x="0" y="0"/>
+                      <a:ext cx="4099560" cy="995045"/>
+                    </a:xfrm>
+                    <a:prstGeom prst="rect">
+                      <a:avLst/>
+                    </a:prstGeom>
+                  </pic:spPr>
+                </pic:pic>
+              </a:graphicData>
+            </a:graphic>
+            <wp14:sizeRelH relativeFrom="margin">
+              <wp14:pctWidth>0</wp14:pctWidth>
+            </wp14:sizeRelH>
+            <wp14:sizeRelV relativeFrom="margin">
+              <wp14:pctHeight>0</wp14:pctHeight>
+            </wp14:sizeRelV>
+          </wp:anchor>
+        </w:drawing>
+      </w:r>
+      <w:r>
+        <w:tab/>
+      </w:r>
+    </w:p>
+    <w:p>
+      <w:pPr>
+        <w:tabs>
+          <w:tab w:val="left" w:pos="8388"/>
+        </w:tabs>
+      </w:pPr>
+    </w:p>
+    <w:p>
+      <w:pPr>
+        <w:tabs>
+          <w:tab w:val="left" w:pos="8388"/>
+        </w:tabs>
+      </w:pPr>
+    </w:p>
+    <w:p>
+      <w:pPr>
+        <w:tabs>
+          <w:tab w:val="left" w:pos="8388"/>
+        </w:tabs>
+      </w:pPr>
+    </w:p>
+    <w:p>
+      <w:pPr>
+        <w:tabs>
+          <w:tab w:val="left" w:pos="8388"/>
+        </w:tabs>
+      </w:pPr>
+    </w:p>
+    <w:p>
+      <w:pPr>
+        <w:tabs>
+          <w:tab w:val="left" w:pos="8388"/>
+        </w:tabs>
+      </w:pPr>
+    </w:p>
+    <w:p>
+      <w:pPr>
+        <w:tabs>
+          <w:tab w:val="left" w:pos="8388"/>
+        </w:tabs>
+      </w:pPr>
+    </w:p>
+    <w:p>
+      <w:pPr>
+        <w:tabs>
+          <w:tab w:val="left" w:pos="8388"/>
+        </w:tabs>
+      </w:pPr>
+    </w:p>
+    <w:p>
+      <w:pPr>
+        <w:tabs>
+          <w:tab w:val="left" w:pos="8388"/>
+        </w:tabs>
+      </w:pPr>
+    </w:p>
+    <w:p>
+      <w:pPr>
+        <w:tabs>
+          <w:tab w:val="left" w:pos="8388"/>
+        </w:tabs>
+      </w:pPr>
+    </w:p>
+    <w:p>
+      <w:pPr>
+        <w:tabs>
+          <w:tab w:val="left" w:pos="8388"/>
+        </w:tabs>
+      </w:pPr>
+    </w:p>
+    <w:p>
+      <w:pPr>
+        <w:tabs>
+          <w:tab w:val="left" w:pos="8388"/>
+        </w:tabs>
+      </w:pPr>
+    </w:p>
+    <w:p>
+      <w:pPr>
+        <w:tabs>
+          <w:tab w:val="left" w:pos="8388"/>
+        </w:tabs>
+      </w:pPr>
+    </w:p>
+    <w:p>
+      <w:pPr>
+        <w:tabs>
+          <w:tab w:val="left" w:pos="8388"/>
+        </w:tabs>
+        <w:rPr>
+          <w:b/>
+          <w:bCs/>
+          <w:sz w:val="28"/>
+          <w:szCs w:val="28"/>
+        </w:rPr>
+      </w:pPr>
+      <w:r>
+        <w:rPr>
+          <w:b/>
+          <w:bCs/>
+          <w:sz w:val="28"/>
+          <w:szCs w:val="28"/>
+        </w:rPr>
+        <w:lastRenderedPageBreak/>
+        <w:t>Integrali notevoli</w:t>
+      </w:r>
+    </w:p>
+    <w:p>
+      <w:pPr>
+        <w:tabs>
+          <w:tab w:val="left" w:pos="8388"/>
+        </w:tabs>
+        <w:rPr>
+          <w:b/>
+          <w:bCs/>
+          <w:sz w:val="28"/>
+          <w:szCs w:val="28"/>
+        </w:rPr>
+      </w:pPr>
+      <w:r>
+        <w:drawing>
+          <wp:anchor distT="0" distB="0" distL="114300" distR="114300" simplePos="0" relativeHeight="251822080" behindDoc="0" locked="0" layoutInCell="1" allowOverlap="1" wp14:anchorId="69F4F0CB" wp14:editId="7742CFE8">
+            <wp:simplePos x="0" y="0"/>
+            <wp:positionH relativeFrom="column">
+              <wp:posOffset>3810</wp:posOffset>
+            </wp:positionH>
+            <wp:positionV relativeFrom="paragraph">
+              <wp:posOffset>92710</wp:posOffset>
+            </wp:positionV>
+            <wp:extent cx="4829175" cy="4213860"/>
+            <wp:effectExtent l="0" t="0" r="9525" b="0"/>
+            <wp:wrapSquare wrapText="bothSides"/>
+            <wp:docPr id="81" name="Immagine 81" descr="Immagine che contiene tavolo&#10;&#10;Descrizione generata automaticamente"/>
+            <wp:cNvGraphicFramePr>
+              <a:graphicFrameLocks xmlns:a="http://schemas.openxmlformats.org/drawingml/2006/main" noChangeAspect="1"/>
+            </wp:cNvGraphicFramePr>
+            <a:graphic xmlns:a="http://schemas.openxmlformats.org/drawingml/2006/main">
+              <a:graphicData uri="http://schemas.openxmlformats.org/drawingml/2006/picture">
+                <pic:pic xmlns:pic="http://schemas.openxmlformats.org/drawingml/2006/picture">
+                  <pic:nvPicPr>
+                    <pic:cNvPr id="81" name="Immagine 81" descr="Immagine che contiene tavolo&#10;&#10;Descrizione generata automaticamente"/>
+                    <pic:cNvPicPr/>
+                  </pic:nvPicPr>
+                  <pic:blipFill>
+                    <a:blip r:embed="rId89"/>
+                    <a:stretch>
+                      <a:fillRect/>
+                    </a:stretch>
+                  </pic:blipFill>
+                  <pic:spPr>
+                    <a:xfrm>
+                      <a:off x="0" y="0"/>
+                      <a:ext cx="4829175" cy="4213860"/>
+                    </a:xfrm>
+                    <a:prstGeom prst="rect">
+                      <a:avLst/>
+                    </a:prstGeom>
+                  </pic:spPr>
+                </pic:pic>
+              </a:graphicData>
+            </a:graphic>
+            <wp14:sizeRelH relativeFrom="margin">
+              <wp14:pctWidth>0</wp14:pctWidth>
+            </wp14:sizeRelH>
+            <wp14:sizeRelV relativeFrom="margin">
+              <wp14:pctHeight>0</wp14:pctHeight>
+            </wp14:sizeRelV>
+          </wp:anchor>
+        </w:drawing>
+      </w:r>
+    </w:p>
+    <w:p/>
+    <w:p/>
+    <w:p/>
+    <w:p/>
+    <w:p/>
+    <w:p/>
+    <w:p/>
+    <w:p/>
+    <w:p/>
+    <w:p/>
+    <w:p/>
+    <w:p/>
+    <w:p/>
+    <w:p/>
+    <w:p/>
+    <w:p/>
+    <w:p/>
+    <w:p>
+      <w:pPr>
+        <w:ind w:firstLine="708"/>
+      </w:pPr>
+    </w:p>
+    <w:p>
+      <w:pPr>
+        <w:ind w:firstLine="708"/>
+      </w:pPr>
+    </w:p>
+    <w:p>
+      <w:pPr>
+        <w:ind w:firstLine="708"/>
+      </w:pPr>
+    </w:p>
+    <w:p>
+      <w:pPr>
+        <w:ind w:firstLine="708"/>
+      </w:pPr>
+    </w:p>
+    <w:p>
+      <w:pPr>
+        <w:ind w:firstLine="708"/>
+      </w:pPr>
+    </w:p>
+    <w:p>
+      <w:pPr>
+        <w:ind w:firstLine="708"/>
+      </w:pPr>
+    </w:p>
+    <w:p>
+      <w:pPr>
+        <w:ind w:firstLine="708"/>
+      </w:pPr>
+    </w:p>
+    <w:p>
+      <w:pPr>
+        <w:ind w:firstLine="708"/>
+      </w:pPr>
+    </w:p>
+    <w:p>
+      <w:r>
+        <w:drawing>
+          <wp:anchor distT="0" distB="0" distL="114300" distR="114300" simplePos="0" relativeHeight="251824128" behindDoc="0" locked="0" layoutInCell="1" allowOverlap="1" wp14:anchorId="62C3DCD9" wp14:editId="20350173">
+            <wp:simplePos x="0" y="0"/>
+            <wp:positionH relativeFrom="column">
+              <wp:posOffset>3810</wp:posOffset>
+            </wp:positionH>
+            <wp:positionV relativeFrom="paragraph">
+              <wp:posOffset>51435</wp:posOffset>
+            </wp:positionV>
+            <wp:extent cx="4676775" cy="3950335"/>
+            <wp:effectExtent l="0" t="0" r="9525" b="0"/>
+            <wp:wrapSquare wrapText="bothSides"/>
+            <wp:docPr id="82" name="Immagine 82" descr="Immagine che contiene tavolo&#10;&#10;Descrizione generata automaticamente"/>
+            <wp:cNvGraphicFramePr>
+              <a:graphicFrameLocks xmlns:a="http://schemas.openxmlformats.org/drawingml/2006/main" noChangeAspect="1"/>
+            </wp:cNvGraphicFramePr>
+            <a:graphic xmlns:a="http://schemas.openxmlformats.org/drawingml/2006/main">
+              <a:graphicData uri="http://schemas.openxmlformats.org/drawingml/2006/picture">
+                <pic:pic xmlns:pic="http://schemas.openxmlformats.org/drawingml/2006/picture">
+                  <pic:nvPicPr>
+                    <pic:cNvPr id="82" name="Immagine 82" descr="Immagine che contiene tavolo&#10;&#10;Descrizione generata automaticamente"/>
+                    <pic:cNvPicPr/>
+                  </pic:nvPicPr>
+                  <pic:blipFill>
+                    <a:blip r:embed="rId90"/>
+                    <a:stretch>
+                      <a:fillRect/>
+                    </a:stretch>
+                  </pic:blipFill>
+                  <pic:spPr>
+                    <a:xfrm>
+                      <a:off x="0" y="0"/>
+                      <a:ext cx="4676775" cy="3950335"/>
+                    </a:xfrm>
+                    <a:prstGeom prst="rect">
+                      <a:avLst/>
+                    </a:prstGeom>
+                  </pic:spPr>
+                </pic:pic>
+              </a:graphicData>
+            </a:graphic>
+            <wp14:sizeRelH relativeFrom="margin">
+              <wp14:pctWidth>0</wp14:pctWidth>
+            </wp14:sizeRelH>
+            <wp14:sizeRelV relativeFrom="margin">
+              <wp14:pctHeight>0</wp14:pctHeight>
+            </wp14:sizeRelV>
+          </wp:anchor>
+        </w:drawing>
+      </w:r>
+    </w:p>
+    <w:p/>
+    <w:p/>
+    <w:p/>
+    <w:p/>
+    <w:p/>
+    <w:p/>
+    <w:p/>
+    <w:p/>
+    <w:p/>
+    <w:p/>
+    <w:p/>
+    <w:p/>
+    <w:p/>
+    <w:p/>
+    <w:p/>
+    <w:p/>
+    <w:p/>
+    <w:p/>
+    <w:p/>
+    <w:p/>
+    <w:p/>
+    <w:p/>
+    <w:p/>
+    <w:p/>
+    <w:p>
+      <w:r>
+        <w:lastRenderedPageBreak/>
+        <w:drawing>
+          <wp:anchor distT="0" distB="0" distL="114300" distR="114300" simplePos="0" relativeHeight="251826176" behindDoc="0" locked="0" layoutInCell="1" allowOverlap="1" wp14:anchorId="1E6B97EF" wp14:editId="1E73125E">
+            <wp:simplePos x="0" y="0"/>
+            <wp:positionH relativeFrom="column">
+              <wp:posOffset>-53340</wp:posOffset>
+            </wp:positionH>
+            <wp:positionV relativeFrom="paragraph">
+              <wp:posOffset>0</wp:posOffset>
+            </wp:positionV>
+            <wp:extent cx="5114925" cy="1517015"/>
+            <wp:effectExtent l="0" t="0" r="9525" b="6985"/>
+            <wp:wrapSquare wrapText="bothSides"/>
+            <wp:docPr id="83" name="Immagine 83" descr="Immagine che contiene tavolo&#10;&#10;Descrizione generata automaticamente"/>
+            <wp:cNvGraphicFramePr>
+              <a:graphicFrameLocks xmlns:a="http://schemas.openxmlformats.org/drawingml/2006/main" noChangeAspect="1"/>
+            </wp:cNvGraphicFramePr>
+            <a:graphic xmlns:a="http://schemas.openxmlformats.org/drawingml/2006/main">
+              <a:graphicData uri="http://schemas.openxmlformats.org/drawingml/2006/picture">
+                <pic:pic xmlns:pic="http://schemas.openxmlformats.org/drawingml/2006/picture">
+                  <pic:nvPicPr>
+                    <pic:cNvPr id="83" name="Immagine 83" descr="Immagine che contiene tavolo&#10;&#10;Descrizione generata automaticamente"/>
+                    <pic:cNvPicPr/>
+                  </pic:nvPicPr>
+                  <pic:blipFill>
+                    <a:blip r:embed="rId91"/>
+                    <a:stretch>
+                      <a:fillRect/>
+                    </a:stretch>
+                  </pic:blipFill>
+                  <pic:spPr>
+                    <a:xfrm>
+                      <a:off x="0" y="0"/>
+                      <a:ext cx="5114925" cy="1517015"/>
+                    </a:xfrm>
+                    <a:prstGeom prst="rect">
+                      <a:avLst/>
+                    </a:prstGeom>
+                  </pic:spPr>
+                </pic:pic>
+              </a:graphicData>
+            </a:graphic>
+            <wp14:sizeRelH relativeFrom="margin">
+              <wp14:pctWidth>0</wp14:pctWidth>
+            </wp14:sizeRelH>
+            <wp14:sizeRelV relativeFrom="margin">
+              <wp14:pctHeight>0</wp14:pctHeight>
+            </wp14:sizeRelV>
+          </wp:anchor>
+        </w:drawing>
+      </w:r>
+    </w:p>
     <w:sectPr>
       <w:pgSz w:w="11906" w:h="16838"/>
       <w:pgMar w:top="1417" w:right="1134" w:bottom="1134" w:left="1134" w:header="708" w:footer="708" w:gutter="0"/>
@@ -6365,10 +8467,10 @@
     </w:lvl>
   </w:abstractNum>
   <w:abstractNum w:abstractNumId="2" w15:restartNumberingAfterBreak="0">
-    <w:nsid w:val="77DA260C"/>
+    <w:nsid w:val="45F1032A"/>
     <w:multiLevelType w:val="hybridMultilevel"/>
-    <w:tmpl w:val="52921CF4"/>
-    <w:lvl w:ilvl="0" w:tplc="E7541FAC">
+    <w:tmpl w:val="27C4F0A0"/>
+    <w:lvl w:ilvl="0" w:tplc="6414B0CC">
       <w:start w:val="1"/>
       <w:numFmt w:val="decimal"/>
       <w:lvlText w:val="%1)"/>
@@ -6453,6 +8555,95 @@
       </w:pPr>
     </w:lvl>
   </w:abstractNum>
+  <w:abstractNum w:abstractNumId="3" w15:restartNumberingAfterBreak="0">
+    <w:nsid w:val="77DA260C"/>
+    <w:multiLevelType w:val="hybridMultilevel"/>
+    <w:tmpl w:val="52921CF4"/>
+    <w:lvl w:ilvl="0" w:tplc="E7541FAC">
+      <w:start w:val="1"/>
+      <w:numFmt w:val="decimal"/>
+      <w:lvlText w:val="%1)"/>
+      <w:lvlJc w:val="left"/>
+      <w:pPr>
+        <w:ind w:left="720" w:hanging="360"/>
+      </w:pPr>
+      <w:rPr>
+        <w:rFonts w:hint="default"/>
+      </w:rPr>
+    </w:lvl>
+    <w:lvl w:ilvl="1" w:tplc="04100019" w:tentative="1">
+      <w:start w:val="1"/>
+      <w:numFmt w:val="lowerLetter"/>
+      <w:lvlText w:val="%2."/>
+      <w:lvlJc w:val="left"/>
+      <w:pPr>
+        <w:ind w:left="1440" w:hanging="360"/>
+      </w:pPr>
+    </w:lvl>
+    <w:lvl w:ilvl="2" w:tplc="0410001B" w:tentative="1">
+      <w:start w:val="1"/>
+      <w:numFmt w:val="lowerRoman"/>
+      <w:lvlText w:val="%3."/>
+      <w:lvlJc w:val="right"/>
+      <w:pPr>
+        <w:ind w:left="2160" w:hanging="180"/>
+      </w:pPr>
+    </w:lvl>
+    <w:lvl w:ilvl="3" w:tplc="0410000F" w:tentative="1">
+      <w:start w:val="1"/>
+      <w:numFmt w:val="decimal"/>
+      <w:lvlText w:val="%4."/>
+      <w:lvlJc w:val="left"/>
+      <w:pPr>
+        <w:ind w:left="2880" w:hanging="360"/>
+      </w:pPr>
+    </w:lvl>
+    <w:lvl w:ilvl="4" w:tplc="04100019" w:tentative="1">
+      <w:start w:val="1"/>
+      <w:numFmt w:val="lowerLetter"/>
+      <w:lvlText w:val="%5."/>
+      <w:lvlJc w:val="left"/>
+      <w:pPr>
+        <w:ind w:left="3600" w:hanging="360"/>
+      </w:pPr>
+    </w:lvl>
+    <w:lvl w:ilvl="5" w:tplc="0410001B" w:tentative="1">
+      <w:start w:val="1"/>
+      <w:numFmt w:val="lowerRoman"/>
+      <w:lvlText w:val="%6."/>
+      <w:lvlJc w:val="right"/>
+      <w:pPr>
+        <w:ind w:left="4320" w:hanging="180"/>
+      </w:pPr>
+    </w:lvl>
+    <w:lvl w:ilvl="6" w:tplc="0410000F" w:tentative="1">
+      <w:start w:val="1"/>
+      <w:numFmt w:val="decimal"/>
+      <w:lvlText w:val="%7."/>
+      <w:lvlJc w:val="left"/>
+      <w:pPr>
+        <w:ind w:left="5040" w:hanging="360"/>
+      </w:pPr>
+    </w:lvl>
+    <w:lvl w:ilvl="7" w:tplc="04100019" w:tentative="1">
+      <w:start w:val="1"/>
+      <w:numFmt w:val="lowerLetter"/>
+      <w:lvlText w:val="%8."/>
+      <w:lvlJc w:val="left"/>
+      <w:pPr>
+        <w:ind w:left="5760" w:hanging="360"/>
+      </w:pPr>
+    </w:lvl>
+    <w:lvl w:ilvl="8" w:tplc="0410001B" w:tentative="1">
+      <w:start w:val="1"/>
+      <w:numFmt w:val="lowerRoman"/>
+      <w:lvlText w:val="%9."/>
+      <w:lvlJc w:val="right"/>
+      <w:pPr>
+        <w:ind w:left="6480" w:hanging="180"/>
+      </w:pPr>
+    </w:lvl>
+  </w:abstractNum>
   <w:num w:numId="1" w16cid:durableId="640308188">
     <w:abstractNumId w:val="1"/>
   </w:num>
@@ -6460,6 +8651,9 @@
     <w:abstractNumId w:val="0"/>
   </w:num>
   <w:num w:numId="3" w16cid:durableId="1799956104">
+    <w:abstractNumId w:val="3"/>
+  </w:num>
+  <w:num w:numId="4" w16cid:durableId="808322906">
     <w:abstractNumId w:val="2"/>
   </w:num>
 </w:numbering>
@@ -6859,7 +9053,7 @@
   <w:style w:type="paragraph" w:default="1" w:styleId="Normale">
     <w:name w:val="Normal"/>
     <w:qFormat/>
-    <w:rsid w:val="00120D3B"/>
+    <w:rsid w:val="00EF52B5"/>
   </w:style>
   <w:style w:type="character" w:default="1" w:styleId="Carpredefinitoparagrafo">
     <w:name w:val="Default Paragraph Font"/>

</xml_diff>